<commit_message>
Deleted old AREDN firmware repo
</commit_message>
<xml_diff>
--- a/Documentation/AREDN Setup-English.docx
+++ b/Documentation/AREDN Setup-English.docx
@@ -2723,68 +2723,2784 @@
     <w:p>
       <w:pPr>
         <w:pStyle w:val="berschrift1"/>
-        <w:rPr>
-          <w:lang w:val="en-GB"/>
-        </w:rPr>
-      </w:pPr>
-      <w:bookmarkStart w:id="4" w:name="_Toc146119957"/>
+      </w:pPr>
+      <w:bookmarkStart w:id="4" w:name="_Toc146119959"/>
+      <w:r>
+        <w:lastRenderedPageBreak/>
+        <w:t xml:space="preserve">Flash </w:t>
+      </w:r>
       <w:proofErr w:type="spellStart"/>
       <w:r>
-        <w:rPr>
-          <w:lang w:val="en-GB"/>
-        </w:rPr>
+        <w:t>Mikrotik</w:t>
+      </w:r>
+      <w:proofErr w:type="spellEnd"/>
+      <w:r>
+        <w:t xml:space="preserve"> devices</w:t>
+      </w:r>
+    </w:p>
+    <w:p>
+      <w:pPr>
+        <w:pStyle w:val="berschrift2"/>
+      </w:pPr>
+      <w:r>
+        <w:t>P</w:t>
+      </w:r>
+      <w:r>
+        <w:t>reparations</w:t>
+      </w:r>
+    </w:p>
+    <w:p>
+      <w:pPr>
+        <w:rPr>
+          <w:color w:val="00B050"/>
+        </w:rPr>
+      </w:pPr>
+      <w:r>
+        <w:t xml:space="preserve">The small </w:t>
+      </w:r>
+      <w:proofErr w:type="spellStart"/>
+      <w:r>
+        <w:t>Mikrotik</w:t>
+      </w:r>
+      <w:proofErr w:type="spellEnd"/>
+      <w:r>
+        <w:t xml:space="preserve"> </w:t>
+      </w:r>
+      <w:r>
+        <w:t xml:space="preserve">hap ac2 </w:t>
+      </w:r>
+      <w:r>
+        <w:t xml:space="preserve">box or square </w:t>
+      </w:r>
+      <w:r>
+        <w:t xml:space="preserve">Access </w:t>
+      </w:r>
+      <w:proofErr w:type="spellStart"/>
+      <w:r>
+        <w:t>Point</w:t>
+      </w:r>
+      <w:r>
+        <w:t>SXTsq</w:t>
+      </w:r>
+      <w:proofErr w:type="spellEnd"/>
+      <w:r>
+        <w:t xml:space="preserve"> </w:t>
+      </w:r>
+      <w:r>
+        <w:t xml:space="preserve">(AP) </w:t>
+      </w:r>
+      <w:r>
+        <w:t>will he</w:t>
+      </w:r>
+      <w:r>
+        <w:t>reafter</w:t>
+      </w:r>
+      <w:r>
+        <w:t xml:space="preserve"> be referred to as "target devices</w:t>
+      </w:r>
+      <w:r>
+        <w:t>."</w:t>
+      </w:r>
+      <w:r>
+        <w:t xml:space="preserve"> </w:t>
+      </w:r>
+      <w:r>
+        <w:rPr>
+          <w:color w:val="00B050"/>
+        </w:rPr>
+        <w:t>Green are the notes for the AP.</w:t>
+      </w:r>
+    </w:p>
+    <w:p>
+      <w:r>
+        <w:t xml:space="preserve">We assume you have downloaded the </w:t>
+      </w:r>
+      <w:hyperlink r:id="rId20" w:history="1">
+        <w:r>
+          <w:rPr>
+            <w:rStyle w:val="Hyperlink"/>
+          </w:rPr>
+          <w:t>https://github.com/dhamstack/AREDNstack</w:t>
+        </w:r>
+      </w:hyperlink>
+      <w:r>
+        <w:t xml:space="preserve"> repository and unpackaged it to your download folder. It contains the </w:t>
+      </w:r>
+      <w:r>
+        <w:t>two files of the newest</w:t>
+      </w:r>
+      <w:r>
+        <w:t xml:space="preserve"> release</w:t>
+      </w:r>
+      <w:r>
+        <w:t>:</w:t>
+      </w:r>
+    </w:p>
+    <w:p>
+      <w:r>
+        <w:drawing>
+          <wp:inline distT="0" distB="0" distL="0" distR="0" wp14:anchorId="7C5BCC20" wp14:editId="1F94106C">
+            <wp:extent cx="5943600" cy="868680"/>
+            <wp:effectExtent l="0" t="0" r="0" b="7620"/>
+            <wp:docPr id="213975642" name="Grafik 1" descr="Ein Bild, das Text, Software, Multimedia-Software, Screenshot enthält.&#10;&#10;Automatisch generierte Beschreibung"/>
+            <wp:cNvGraphicFramePr>
+              <a:graphicFrameLocks xmlns:a="http://schemas.openxmlformats.org/drawingml/2006/main" noChangeAspect="1"/>
+            </wp:cNvGraphicFramePr>
+            <a:graphic xmlns:a="http://schemas.openxmlformats.org/drawingml/2006/main">
+              <a:graphicData uri="http://schemas.openxmlformats.org/drawingml/2006/picture">
+                <pic:pic xmlns:pic="http://schemas.openxmlformats.org/drawingml/2006/picture">
+                  <pic:nvPicPr>
+                    <pic:cNvPr id="213975642" name="Grafik 1" descr="Ein Bild, das Text, Software, Multimedia-Software, Screenshot enthält.&#10;&#10;Automatisch generierte Beschreibung"/>
+                    <pic:cNvPicPr/>
+                  </pic:nvPicPr>
+                  <pic:blipFill>
+                    <a:blip r:embed="rId21"/>
+                    <a:stretch>
+                      <a:fillRect/>
+                    </a:stretch>
+                  </pic:blipFill>
+                  <pic:spPr>
+                    <a:xfrm>
+                      <a:off x="0" y="0"/>
+                      <a:ext cx="5943600" cy="868680"/>
+                    </a:xfrm>
+                    <a:prstGeom prst="rect">
+                      <a:avLst/>
+                    </a:prstGeom>
+                  </pic:spPr>
+                </pic:pic>
+              </a:graphicData>
+            </a:graphic>
+          </wp:inline>
+        </w:drawing>
+      </w:r>
+    </w:p>
+    <w:p>
+      <w:pPr>
+        <w:rPr>
+          <w:i/>
+          <w:iCs/>
+        </w:rPr>
+      </w:pPr>
+      <w:r>
+        <w:rPr>
+          <w:i/>
+          <w:iCs/>
+        </w:rPr>
+        <w:t>Not needed:</w:t>
+      </w:r>
+      <w:r>
+        <w:rPr>
+          <w:i/>
+          <w:iCs/>
+        </w:rPr>
+        <w:br/>
+      </w:r>
+      <w:r>
+        <w:rPr>
+          <w:i/>
+          <w:iCs/>
+        </w:rPr>
+        <w:t>Download the nightly build at your own risk if you wish (</w:t>
+      </w:r>
+      <w:hyperlink r:id="rId22" w:history="1">
+        <w:r>
+          <w:rPr>
+            <w:rStyle w:val="Hyperlink"/>
+            <w:i/>
+            <w:iCs/>
+          </w:rPr>
+          <w:t>http://downloads.arednmesh.org/firmware/html/stable.html</w:t>
+        </w:r>
+      </w:hyperlink>
+      <w:r>
+        <w:rPr>
+          <w:rStyle w:val="Hyperlink"/>
+          <w:i/>
+          <w:iCs/>
+        </w:rPr>
+        <w:t xml:space="preserve"> )</w:t>
+      </w:r>
+      <w:r>
+        <w:rPr>
+          <w:i/>
+          <w:iCs/>
+        </w:rPr>
+        <w:t xml:space="preserve"> and copy the files to the respective directory of the </w:t>
+      </w:r>
+      <w:proofErr w:type="spellStart"/>
+      <w:r>
+        <w:rPr>
+          <w:i/>
+          <w:iCs/>
+        </w:rPr>
+        <w:t>AREDNstack</w:t>
+      </w:r>
+      <w:proofErr w:type="spellEnd"/>
+      <w:r>
+        <w:rPr>
+          <w:i/>
+          <w:iCs/>
+        </w:rPr>
+        <w:t xml:space="preserve"> repo.</w:t>
+      </w:r>
+      <w:r>
+        <w:rPr>
+          <w:i/>
+          <w:iCs/>
+        </w:rPr>
+        <w:t xml:space="preserve"> Rename the kernel file </w:t>
+      </w:r>
+      <w:proofErr w:type="spellStart"/>
+      <w:r>
+        <w:rPr>
+          <w:i/>
+          <w:iCs/>
+        </w:rPr>
+        <w:t>file</w:t>
+      </w:r>
+      <w:proofErr w:type="spellEnd"/>
+      <w:r>
+        <w:rPr>
+          <w:i/>
+          <w:iCs/>
+        </w:rPr>
+        <w:t xml:space="preserve"> to </w:t>
+      </w:r>
+      <w:proofErr w:type="spellStart"/>
+      <w:r>
+        <w:rPr>
+          <w:i/>
+          <w:iCs/>
+        </w:rPr>
+        <w:t>rb.elf</w:t>
+      </w:r>
+      <w:proofErr w:type="spellEnd"/>
+      <w:r>
+        <w:rPr>
+          <w:i/>
+          <w:iCs/>
+        </w:rPr>
+        <w:t xml:space="preserve"> if needed.</w:t>
+      </w:r>
+    </w:p>
+    <w:p>
+      <w:pPr>
+        <w:rPr>
+          <w:i/>
+          <w:iCs/>
+        </w:rPr>
+      </w:pPr>
+      <w:r>
+        <w:rPr>
+          <w:i/>
+          <w:iCs/>
+        </w:rPr>
+        <w:t xml:space="preserve">For </w:t>
+      </w:r>
+      <w:r>
+        <w:rPr>
+          <w:i/>
+          <w:iCs/>
+        </w:rPr>
+        <w:t xml:space="preserve">all other devices go to </w:t>
+      </w:r>
+      <w:hyperlink r:id="rId23" w:history="1">
+        <w:r>
+          <w:rPr>
+            <w:rStyle w:val="Hyperlink"/>
+            <w:i/>
+            <w:iCs/>
+          </w:rPr>
+          <w:t>Installing AREDN® Firmware — AREDN Documentation latest documentation (arednmesh.org)</w:t>
+        </w:r>
+      </w:hyperlink>
+      <w:r>
+        <w:rPr>
+          <w:i/>
+          <w:iCs/>
+        </w:rPr>
+        <w:t xml:space="preserve"> to get instructions on how to find and rename the files.</w:t>
+      </w:r>
+    </w:p>
+    <w:p>
+      <w:r>
+        <w:t>Deactivate Wi</w:t>
+      </w:r>
+      <w:r>
+        <w:t>-F</w:t>
+      </w:r>
+      <w:r>
+        <w:t>i on the PC.</w:t>
+      </w:r>
+    </w:p>
+    <w:p>
+      <w:r>
+        <w:t>For the next step we need a</w:t>
+      </w:r>
+      <w:r>
+        <w:t xml:space="preserve"> target device, including the power supply</w:t>
+      </w:r>
+      <w:r>
+        <w:t xml:space="preserve">, two short network cables, </w:t>
+      </w:r>
+      <w:r>
+        <w:rPr>
+          <w:color w:val="00B050"/>
+        </w:rPr>
+        <w:t xml:space="preserve">and </w:t>
+      </w:r>
+      <w:r>
+        <w:rPr>
+          <w:color w:val="00B050"/>
+        </w:rPr>
+        <w:t xml:space="preserve">for </w:t>
+      </w:r>
+      <w:r>
+        <w:rPr>
+          <w:color w:val="00B050"/>
+        </w:rPr>
+        <w:t>the AP's PoE adapter (Y cable)</w:t>
+      </w:r>
+      <w:r>
+        <w:t xml:space="preserve"> </w:t>
+      </w:r>
+    </w:p>
+    <w:p>
+      <w:r>
+        <w:t>Supply power to the target device.</w:t>
+      </w:r>
+    </w:p>
+    <w:p>
+      <w:r>
+        <w:t xml:space="preserve">The name of the hap </w:t>
+      </w:r>
+      <w:r>
+        <w:t xml:space="preserve">router </w:t>
+      </w:r>
+      <w:r>
+        <w:t>is RB912UAG-5HPnD</w:t>
+      </w:r>
+      <w:r>
+        <w:t>,</w:t>
+      </w:r>
+      <w:r>
+        <w:t xml:space="preserve"> and the .bin file has a 16M-</w:t>
+      </w:r>
+      <w:r>
+        <w:rPr>
+          <w:u w:val="single"/>
+        </w:rPr>
+        <w:t>ac</w:t>
+      </w:r>
+      <w:r>
+        <w:t xml:space="preserve"> in the name.</w:t>
+      </w:r>
+    </w:p>
+    <w:p>
+      <w:pPr>
+        <w:rPr>
+          <w:color w:val="00B050"/>
+        </w:rPr>
+      </w:pPr>
+      <w:r>
+        <w:rPr>
+          <w:color w:val="00B050"/>
+        </w:rPr>
+        <w:t>The name of the AP is: RBSXTsq-5HPnD</w:t>
+      </w:r>
+      <w:r>
+        <w:rPr>
+          <w:color w:val="00B050"/>
+        </w:rPr>
+        <w:t>,</w:t>
+      </w:r>
+      <w:r>
+        <w:rPr>
+          <w:color w:val="00B050"/>
+        </w:rPr>
+        <w:t xml:space="preserve"> and the file has a 16M with </w:t>
+      </w:r>
+      <w:r>
+        <w:rPr>
+          <w:color w:val="00B050"/>
+          <w:u w:val="single"/>
+        </w:rPr>
+        <w:t>no ac</w:t>
+      </w:r>
+      <w:r>
+        <w:rPr>
+          <w:color w:val="00B050"/>
+        </w:rPr>
+        <w:t xml:space="preserve"> in the name.</w:t>
+      </w:r>
+    </w:p>
+    <w:p>
+      <w:r>
+        <w:t>Then download the Tiny PXE Server (</w:t>
+      </w:r>
+      <w:proofErr w:type="gramStart"/>
+      <w:r>
+        <w:t>http://erwan.labalec.fr/tinypxeserver/pxesrv.zip )</w:t>
+      </w:r>
+      <w:proofErr w:type="gramEnd"/>
+      <w:r>
+        <w:t>, unpack it</w:t>
+      </w:r>
+      <w:r>
+        <w:t>,</w:t>
+      </w:r>
+      <w:r>
+        <w:t xml:space="preserve"> and save it in a directory (also available in </w:t>
+      </w:r>
+      <w:r>
+        <w:t>our</w:t>
+      </w:r>
+      <w:r>
+        <w:t xml:space="preserve"> directory).</w:t>
+      </w:r>
+    </w:p>
+    <w:p>
+      <w:r>
+        <w:t xml:space="preserve">Rename the .elf file to </w:t>
+      </w:r>
+      <w:proofErr w:type="spellStart"/>
+      <w:r>
+        <w:t>rb.elf</w:t>
+      </w:r>
+      <w:proofErr w:type="spellEnd"/>
+      <w:r>
+        <w:t xml:space="preserve"> and save it in the «Files» folder of the PXE server (overwrite if necessary). </w:t>
+      </w:r>
+      <w:r>
+        <w:t>In our directory, this is already</w:t>
+      </w:r>
+      <w:r>
+        <w:t xml:space="preserve"> done.</w:t>
+      </w:r>
+    </w:p>
+    <w:p>
+      <w:pPr>
+        <w:pStyle w:val="berschrift2"/>
+      </w:pPr>
+      <w:r>
+        <w:t>Change PC to a fix</w:t>
+      </w:r>
+      <w:r>
+        <w:t>ed</w:t>
+      </w:r>
+      <w:r>
+        <w:t xml:space="preserve"> IP </w:t>
+      </w:r>
+      <w:proofErr w:type="gramStart"/>
+      <w:r>
+        <w:t>address</w:t>
+      </w:r>
+      <w:proofErr w:type="gramEnd"/>
+    </w:p>
+    <w:p>
+      <w:r>
+        <w:t>Type</w:t>
+      </w:r>
+    </w:p>
+    <w:p>
+      <w:pPr>
+        <w:pStyle w:val="Code"/>
+        <w:rPr>
+          <w:lang w:val="en-US"/>
+        </w:rPr>
+      </w:pPr>
+      <w:proofErr w:type="spellStart"/>
+      <w:r>
+        <w:rPr>
+          <w:lang w:val="en-US"/>
+        </w:rPr>
+        <w:t>ncpa.cpl</w:t>
+      </w:r>
+      <w:proofErr w:type="spellEnd"/>
+    </w:p>
+    <w:p>
+      <w:r>
         <w:lastRenderedPageBreak/>
-        <w:t>Mikrotik</w:t>
+        <w:t>into Windows search</w:t>
+      </w:r>
+      <w:r>
+        <w:br/>
+      </w:r>
+      <w:r>
+        <w:br/>
+      </w:r>
+      <w:r>
+        <w:rPr>
+          <w:noProof/>
+        </w:rPr>
+        <w:drawing>
+          <wp:inline distT="0" distB="0" distL="0" distR="0" wp14:anchorId="6EDC037B" wp14:editId="097E6BF7">
+            <wp:extent cx="3098800" cy="2512146"/>
+            <wp:effectExtent l="0" t="0" r="0" b="0"/>
+            <wp:docPr id="10" name="Grafik 10" descr="Ein Bild, das Text, Screenshot, Software, Multimedia-Software enthält.&#10;&#10;Automatisch generierte Beschreibung"/>
+            <wp:cNvGraphicFramePr>
+              <a:graphicFrameLocks xmlns:a="http://schemas.openxmlformats.org/drawingml/2006/main" noChangeAspect="1"/>
+            </wp:cNvGraphicFramePr>
+            <a:graphic xmlns:a="http://schemas.openxmlformats.org/drawingml/2006/main">
+              <a:graphicData uri="http://schemas.openxmlformats.org/drawingml/2006/picture">
+                <pic:pic xmlns:pic="http://schemas.openxmlformats.org/drawingml/2006/picture">
+                  <pic:nvPicPr>
+                    <pic:cNvPr id="10" name="Grafik 10" descr="Ein Bild, das Text, Screenshot, Software, Multimedia-Software enthält.&#10;&#10;Automatisch generierte Beschreibung"/>
+                    <pic:cNvPicPr/>
+                  </pic:nvPicPr>
+                  <pic:blipFill>
+                    <a:blip r:embed="rId24"/>
+                    <a:stretch>
+                      <a:fillRect/>
+                    </a:stretch>
+                  </pic:blipFill>
+                  <pic:spPr>
+                    <a:xfrm>
+                      <a:off x="0" y="0"/>
+                      <a:ext cx="3112200" cy="2523009"/>
+                    </a:xfrm>
+                    <a:prstGeom prst="rect">
+                      <a:avLst/>
+                    </a:prstGeom>
+                  </pic:spPr>
+                </pic:pic>
+              </a:graphicData>
+            </a:graphic>
+          </wp:inline>
+        </w:drawing>
+      </w:r>
+    </w:p>
+    <w:p>
+      <w:r>
+        <w:t xml:space="preserve">Select </w:t>
+      </w:r>
+      <w:r>
+        <w:t>"</w:t>
+      </w:r>
+      <w:r>
+        <w:t>Ethernet</w:t>
+      </w:r>
+      <w:r>
+        <w:t>"</w:t>
+      </w:r>
+      <w:r>
+        <w:br/>
+      </w:r>
+      <w:r>
+        <w:rPr>
+          <w:noProof/>
+        </w:rPr>
+        <w:drawing>
+          <wp:inline distT="0" distB="0" distL="0" distR="0" wp14:anchorId="520093F5" wp14:editId="7B3904CD">
+            <wp:extent cx="5702300" cy="3213635"/>
+            <wp:effectExtent l="0" t="0" r="0" b="0"/>
+            <wp:docPr id="23" name="Grafik 23" descr="Ein Bild, das Text enthält.&#10;&#10;Automatisch generierte Beschreibung"/>
+            <wp:cNvGraphicFramePr>
+              <a:graphicFrameLocks xmlns:a="http://schemas.openxmlformats.org/drawingml/2006/main" noChangeAspect="1"/>
+            </wp:cNvGraphicFramePr>
+            <a:graphic xmlns:a="http://schemas.openxmlformats.org/drawingml/2006/main">
+              <a:graphicData uri="http://schemas.openxmlformats.org/drawingml/2006/picture">
+                <pic:pic xmlns:pic="http://schemas.openxmlformats.org/drawingml/2006/picture">
+                  <pic:nvPicPr>
+                    <pic:cNvPr id="23" name="Grafik 23" descr="Ein Bild, das Text enthält.&#10;&#10;Automatisch generierte Beschreibung"/>
+                    <pic:cNvPicPr/>
+                  </pic:nvPicPr>
+                  <pic:blipFill>
+                    <a:blip r:embed="rId25"/>
+                    <a:stretch>
+                      <a:fillRect/>
+                    </a:stretch>
+                  </pic:blipFill>
+                  <pic:spPr>
+                    <a:xfrm>
+                      <a:off x="0" y="0"/>
+                      <a:ext cx="5731797" cy="3230259"/>
+                    </a:xfrm>
+                    <a:prstGeom prst="rect">
+                      <a:avLst/>
+                    </a:prstGeom>
+                  </pic:spPr>
+                </pic:pic>
+              </a:graphicData>
+            </a:graphic>
+          </wp:inline>
+        </w:drawing>
+      </w:r>
+    </w:p>
+    <w:p>
+      <w:r>
+        <w:lastRenderedPageBreak/>
+        <w:t>Select «Properties»:</w:t>
+      </w:r>
+      <w:r>
+        <w:br/>
+      </w:r>
+      <w:r>
+        <w:rPr>
+          <w:noProof/>
+        </w:rPr>
+        <w:drawing>
+          <wp:inline distT="0" distB="0" distL="0" distR="0" wp14:anchorId="557A34C4" wp14:editId="4C472CA0">
+            <wp:extent cx="2965450" cy="3676177"/>
+            <wp:effectExtent l="0" t="0" r="0" b="0"/>
+            <wp:docPr id="24" name="Grafik 24" descr="Ein Bild, das Text, Screenshot, Software, Betriebssystem enthält.&#10;&#10;Automatisch generierte Beschreibung"/>
+            <wp:cNvGraphicFramePr>
+              <a:graphicFrameLocks xmlns:a="http://schemas.openxmlformats.org/drawingml/2006/main" noChangeAspect="1"/>
+            </wp:cNvGraphicFramePr>
+            <a:graphic xmlns:a="http://schemas.openxmlformats.org/drawingml/2006/main">
+              <a:graphicData uri="http://schemas.openxmlformats.org/drawingml/2006/picture">
+                <pic:pic xmlns:pic="http://schemas.openxmlformats.org/drawingml/2006/picture">
+                  <pic:nvPicPr>
+                    <pic:cNvPr id="24" name="Grafik 24" descr="Ein Bild, das Text, Screenshot, Software, Betriebssystem enthält.&#10;&#10;Automatisch generierte Beschreibung"/>
+                    <pic:cNvPicPr/>
+                  </pic:nvPicPr>
+                  <pic:blipFill>
+                    <a:blip r:embed="rId26"/>
+                    <a:stretch>
+                      <a:fillRect/>
+                    </a:stretch>
+                  </pic:blipFill>
+                  <pic:spPr>
+                    <a:xfrm>
+                      <a:off x="0" y="0"/>
+                      <a:ext cx="2981951" cy="3696633"/>
+                    </a:xfrm>
+                    <a:prstGeom prst="rect">
+                      <a:avLst/>
+                    </a:prstGeom>
+                  </pic:spPr>
+                </pic:pic>
+              </a:graphicData>
+            </a:graphic>
+          </wp:inline>
+        </w:drawing>
+      </w:r>
+    </w:p>
+    <w:p>
+      <w:r>
+        <w:t>Select IPV4:</w:t>
+      </w:r>
+      <w:r>
+        <w:br/>
+      </w:r>
+      <w:r>
+        <w:rPr>
+          <w:noProof/>
+        </w:rPr>
+        <w:drawing>
+          <wp:inline distT="0" distB="0" distL="0" distR="0" wp14:anchorId="6187E5C4" wp14:editId="358682C5">
+            <wp:extent cx="2952750" cy="3806852"/>
+            <wp:effectExtent l="0" t="0" r="0" b="0"/>
+            <wp:docPr id="25" name="Grafik 25" descr="Ein Bild, das Text enthält.&#10;&#10;Automatisch generierte Beschreibung"/>
+            <wp:cNvGraphicFramePr>
+              <a:graphicFrameLocks xmlns:a="http://schemas.openxmlformats.org/drawingml/2006/main" noChangeAspect="1"/>
+            </wp:cNvGraphicFramePr>
+            <a:graphic xmlns:a="http://schemas.openxmlformats.org/drawingml/2006/main">
+              <a:graphicData uri="http://schemas.openxmlformats.org/drawingml/2006/picture">
+                <pic:pic xmlns:pic="http://schemas.openxmlformats.org/drawingml/2006/picture">
+                  <pic:nvPicPr>
+                    <pic:cNvPr id="25" name="Grafik 25" descr="Ein Bild, das Text enthält.&#10;&#10;Automatisch generierte Beschreibung"/>
+                    <pic:cNvPicPr/>
+                  </pic:nvPicPr>
+                  <pic:blipFill>
+                    <a:blip r:embed="rId27"/>
+                    <a:stretch>
+                      <a:fillRect/>
+                    </a:stretch>
+                  </pic:blipFill>
+                  <pic:spPr>
+                    <a:xfrm>
+                      <a:off x="0" y="0"/>
+                      <a:ext cx="2966212" cy="3824208"/>
+                    </a:xfrm>
+                    <a:prstGeom prst="rect">
+                      <a:avLst/>
+                    </a:prstGeom>
+                  </pic:spPr>
+                </pic:pic>
+              </a:graphicData>
+            </a:graphic>
+          </wp:inline>
+        </w:drawing>
+      </w:r>
+    </w:p>
+    <w:p>
+      <w:pPr>
+        <w:rPr>
+          <w:noProof/>
+        </w:rPr>
+      </w:pPr>
+      <w:r>
+        <w:lastRenderedPageBreak/>
+        <w:t xml:space="preserve">Input </w:t>
+      </w:r>
+      <w:r>
+        <w:t>IP address 192.168.1.50</w:t>
+      </w:r>
+      <w:r>
+        <w:rPr>
+          <w:noProof/>
+        </w:rPr>
+        <w:t>:</w:t>
+      </w:r>
+      <w:r>
+        <w:rPr>
+          <w:noProof/>
+        </w:rPr>
+        <w:br/>
+      </w:r>
+      <w:r>
+        <w:rPr>
+          <w:noProof/>
+        </w:rPr>
+        <w:drawing>
+          <wp:inline distT="0" distB="0" distL="0" distR="0" wp14:anchorId="04538EFF" wp14:editId="14A16E6F">
+            <wp:extent cx="3009900" cy="3423760"/>
+            <wp:effectExtent l="0" t="0" r="0" b="0"/>
+            <wp:docPr id="27" name="Grafik 27" descr="Ein Bild, das Text enthält.&#10;&#10;Automatisch generierte Beschreibung"/>
+            <wp:cNvGraphicFramePr>
+              <a:graphicFrameLocks xmlns:a="http://schemas.openxmlformats.org/drawingml/2006/main" noChangeAspect="1"/>
+            </wp:cNvGraphicFramePr>
+            <a:graphic xmlns:a="http://schemas.openxmlformats.org/drawingml/2006/main">
+              <a:graphicData uri="http://schemas.openxmlformats.org/drawingml/2006/picture">
+                <pic:pic xmlns:pic="http://schemas.openxmlformats.org/drawingml/2006/picture">
+                  <pic:nvPicPr>
+                    <pic:cNvPr id="27" name="Grafik 27" descr="Ein Bild, das Text enthält.&#10;&#10;Automatisch generierte Beschreibung"/>
+                    <pic:cNvPicPr/>
+                  </pic:nvPicPr>
+                  <pic:blipFill>
+                    <a:blip r:embed="rId28"/>
+                    <a:stretch>
+                      <a:fillRect/>
+                    </a:stretch>
+                  </pic:blipFill>
+                  <pic:spPr>
+                    <a:xfrm>
+                      <a:off x="0" y="0"/>
+                      <a:ext cx="3030757" cy="3447484"/>
+                    </a:xfrm>
+                    <a:prstGeom prst="rect">
+                      <a:avLst/>
+                    </a:prstGeom>
+                  </pic:spPr>
+                </pic:pic>
+              </a:graphicData>
+            </a:graphic>
+          </wp:inline>
+        </w:drawing>
+      </w:r>
+    </w:p>
+    <w:p>
+      <w:pPr>
+        <w:pStyle w:val="berschrift2"/>
+      </w:pPr>
+      <w:r>
+        <w:t xml:space="preserve">Flash </w:t>
+      </w:r>
+      <w:r>
+        <w:t xml:space="preserve">elf file to </w:t>
+      </w:r>
+      <w:r>
+        <w:t xml:space="preserve">target </w:t>
+      </w:r>
+      <w:proofErr w:type="gramStart"/>
+      <w:r>
+        <w:t>device</w:t>
+      </w:r>
+      <w:proofErr w:type="gramEnd"/>
+    </w:p>
+    <w:p>
+      <w:r>
+        <w:t>C</w:t>
+      </w:r>
+      <w:r>
+        <w:t xml:space="preserve">onnect port 1 </w:t>
+      </w:r>
+      <w:r>
+        <w:t xml:space="preserve">of the hap router </w:t>
+      </w:r>
+      <w:r>
+        <w:t>(</w:t>
+      </w:r>
+      <w:r>
+        <w:t>labeled</w:t>
+      </w:r>
+      <w:r>
+        <w:t xml:space="preserve"> with Internet) to the PC, supply the router with power and wait until the top red LED is off and the green LED above with the number 1 flickers. </w:t>
+      </w:r>
+      <w:r>
+        <w:t>P</w:t>
+      </w:r>
+      <w:r>
+        <w:t>ossibly Windows detects a new network. Then a larger blue window will appear on the right side of the screen</w:t>
+      </w:r>
+      <w:r>
+        <w:t>,</w:t>
+      </w:r>
+      <w:r>
+        <w:t xml:space="preserve"> mentioning the new network. Confirm with OK. The whole thing takes about 3 minutes.</w:t>
+      </w:r>
+    </w:p>
+    <w:p>
+      <w:pPr>
+        <w:rPr>
+          <w:color w:val="00B050"/>
+        </w:rPr>
+      </w:pPr>
+      <w:r>
+        <w:rPr>
+          <w:color w:val="00B050"/>
+        </w:rPr>
+        <w:t xml:space="preserve">Do the same with the </w:t>
+      </w:r>
+      <w:r>
+        <w:rPr>
+          <w:color w:val="00B050"/>
+        </w:rPr>
+        <w:t>AP</w:t>
+      </w:r>
+      <w:r>
+        <w:rPr>
+          <w:color w:val="00B050"/>
+        </w:rPr>
+        <w:t xml:space="preserve">. Use the PoE injector (Y-cable) for </w:t>
+      </w:r>
+      <w:r>
+        <w:rPr>
+          <w:color w:val="00B050"/>
+        </w:rPr>
+        <w:t xml:space="preserve">the </w:t>
+      </w:r>
+      <w:r>
+        <w:rPr>
+          <w:color w:val="00B050"/>
+        </w:rPr>
+        <w:t>power supply. The power supply unit of the router also works here</w:t>
+      </w:r>
+      <w:r>
+        <w:rPr>
+          <w:color w:val="00B050"/>
+        </w:rPr>
+        <w:t xml:space="preserve"> (both are 24V)</w:t>
+      </w:r>
+      <w:r>
+        <w:rPr>
+          <w:color w:val="00B050"/>
+        </w:rPr>
+        <w:t>.</w:t>
+      </w:r>
+    </w:p>
+    <w:p>
+      <w:r>
+        <w:t>Start Tiny PXE Server (double click on the pxesrv.exe file in the «</w:t>
+      </w:r>
+      <w:proofErr w:type="spellStart"/>
+      <w:r>
+        <w:t>pxesrv</w:t>
       </w:r>
       <w:proofErr w:type="spellEnd"/>
       <w:r>
-        <w:rPr>
-          <w:lang w:val="en-GB"/>
-        </w:rPr>
-        <w:t xml:space="preserve"> hap Router</w:t>
+        <w:t xml:space="preserve">» directory). </w:t>
+      </w:r>
+      <w:r>
+        <w:t xml:space="preserve">You might get this </w:t>
+      </w:r>
+      <w:r>
+        <w:t>warning:</w:t>
+      </w:r>
+    </w:p>
+    <w:p>
+      <w:r>
+        <w:rPr>
+          <w:noProof/>
+          <w:lang w:val="de-CH"/>
+        </w:rPr>
+        <w:drawing>
+          <wp:inline distT="0" distB="0" distL="0" distR="0" wp14:anchorId="101648BB" wp14:editId="41F0EE72">
+            <wp:extent cx="2254250" cy="2134886"/>
+            <wp:effectExtent l="0" t="0" r="0" b="0"/>
+            <wp:docPr id="11" name="Grafik 11" descr="Ein Bild, das Text, Screenshot, Schrift enthält.&#10;&#10;Automatisch generierte Beschreibung"/>
+            <wp:cNvGraphicFramePr>
+              <a:graphicFrameLocks xmlns:a="http://schemas.openxmlformats.org/drawingml/2006/main" noChangeAspect="1"/>
+            </wp:cNvGraphicFramePr>
+            <a:graphic xmlns:a="http://schemas.openxmlformats.org/drawingml/2006/main">
+              <a:graphicData uri="http://schemas.openxmlformats.org/drawingml/2006/picture">
+                <pic:pic xmlns:pic="http://schemas.openxmlformats.org/drawingml/2006/picture">
+                  <pic:nvPicPr>
+                    <pic:cNvPr id="11" name="Grafik 11" descr="Ein Bild, das Text, Screenshot, Schrift enthält.&#10;&#10;Automatisch generierte Beschreibung"/>
+                    <pic:cNvPicPr/>
+                  </pic:nvPicPr>
+                  <pic:blipFill>
+                    <a:blip r:embed="rId29"/>
+                    <a:stretch>
+                      <a:fillRect/>
+                    </a:stretch>
+                  </pic:blipFill>
+                  <pic:spPr>
+                    <a:xfrm>
+                      <a:off x="0" y="0"/>
+                      <a:ext cx="2263710" cy="2143845"/>
+                    </a:xfrm>
+                    <a:prstGeom prst="rect">
+                      <a:avLst/>
+                    </a:prstGeom>
+                  </pic:spPr>
+                </pic:pic>
+              </a:graphicData>
+            </a:graphic>
+          </wp:inline>
+        </w:drawing>
+      </w:r>
+      <w:r>
+        <w:t xml:space="preserve"> </w:t>
+      </w:r>
+      <w:r>
+        <w:rPr>
+          <w:noProof/>
+          <w:lang w:val="de-CH"/>
+        </w:rPr>
+        <w:drawing>
+          <wp:inline distT="0" distB="0" distL="0" distR="0" wp14:anchorId="52F87450" wp14:editId="2093064B">
+            <wp:extent cx="2311400" cy="2170890"/>
+            <wp:effectExtent l="0" t="0" r="0" b="0"/>
+            <wp:docPr id="14" name="Grafik 14" descr="Ein Bild, das Text enthält.&#10;&#10;Automatisch generierte Beschreibung"/>
+            <wp:cNvGraphicFramePr>
+              <a:graphicFrameLocks xmlns:a="http://schemas.openxmlformats.org/drawingml/2006/main" noChangeAspect="1"/>
+            </wp:cNvGraphicFramePr>
+            <a:graphic xmlns:a="http://schemas.openxmlformats.org/drawingml/2006/main">
+              <a:graphicData uri="http://schemas.openxmlformats.org/drawingml/2006/picture">
+                <pic:pic xmlns:pic="http://schemas.openxmlformats.org/drawingml/2006/picture">
+                  <pic:nvPicPr>
+                    <pic:cNvPr id="14" name="Grafik 14" descr="Ein Bild, das Text enthält.&#10;&#10;Automatisch generierte Beschreibung"/>
+                    <pic:cNvPicPr/>
+                  </pic:nvPicPr>
+                  <pic:blipFill>
+                    <a:blip r:embed="rId30"/>
+                    <a:stretch>
+                      <a:fillRect/>
+                    </a:stretch>
+                  </pic:blipFill>
+                  <pic:spPr>
+                    <a:xfrm>
+                      <a:off x="0" y="0"/>
+                      <a:ext cx="2324702" cy="2183384"/>
+                    </a:xfrm>
+                    <a:prstGeom prst="rect">
+                      <a:avLst/>
+                    </a:prstGeom>
+                  </pic:spPr>
+                </pic:pic>
+              </a:graphicData>
+            </a:graphic>
+          </wp:inline>
+        </w:drawing>
+      </w:r>
+    </w:p>
+    <w:p>
+      <w:r>
+        <w:t>Press «More info» and let the program run.</w:t>
+      </w:r>
+    </w:p>
+    <w:p>
+      <w:r>
+        <w:lastRenderedPageBreak/>
+        <w:t>Now de-energize the target device (pull the power cable).</w:t>
+      </w:r>
+    </w:p>
+    <w:p>
+      <w:r>
+        <w:t>In the Tiny PXE Server window, select the IP address entered on the Ethernet adapter from the drop-down box (192.168.1.50). If this IP address cannot be selected, close the Tiny PXE Server and start it again. If it still doesn't work, check the IP4 adapter settings and start again.</w:t>
+      </w:r>
+    </w:p>
+    <w:p>
+      <w:r>
+        <w:t xml:space="preserve">Find and select </w:t>
+      </w:r>
+      <w:proofErr w:type="spellStart"/>
+      <w:r>
+        <w:t>rb.elf</w:t>
+      </w:r>
+      <w:proofErr w:type="spellEnd"/>
+      <w:r>
+        <w:t xml:space="preserve"> in the «Boot File» section. This file can be found in the «…\</w:t>
+      </w:r>
+      <w:proofErr w:type="spellStart"/>
+      <w:r>
+        <w:t>pxesrv</w:t>
+      </w:r>
+      <w:proofErr w:type="spellEnd"/>
+      <w:r>
+        <w:t>\files» folder.</w:t>
+      </w:r>
+    </w:p>
+    <w:p>
+      <w:r>
+        <w:t xml:space="preserve">Uncheck «Filename if user class...». No </w:t>
+      </w:r>
+      <w:r>
+        <w:t>additional</w:t>
+      </w:r>
+      <w:r>
+        <w:t xml:space="preserve"> settings are necessary. </w:t>
+      </w:r>
+    </w:p>
+    <w:p>
+      <w:pPr>
+        <w:rPr>
+          <w:b/>
+          <w:bCs/>
+          <w:lang w:val="de-CH"/>
+        </w:rPr>
+      </w:pPr>
+      <w:r>
+        <w:rPr>
+          <w:noProof/>
+        </w:rPr>
+        <w:drawing>
+          <wp:inline distT="0" distB="0" distL="0" distR="0" wp14:anchorId="43652DEF" wp14:editId="1B9FF6A1">
+            <wp:extent cx="3175000" cy="2816795"/>
+            <wp:effectExtent l="0" t="0" r="0" b="0"/>
+            <wp:docPr id="18" name="Grafik 18" descr="Ein Bild, das Text, Screenshot, Zahl, Schrift enthält.&#10;&#10;Automatisch generierte Beschreibung"/>
+            <wp:cNvGraphicFramePr>
+              <a:graphicFrameLocks xmlns:a="http://schemas.openxmlformats.org/drawingml/2006/main" noChangeAspect="1"/>
+            </wp:cNvGraphicFramePr>
+            <a:graphic xmlns:a="http://schemas.openxmlformats.org/drawingml/2006/main">
+              <a:graphicData uri="http://schemas.openxmlformats.org/drawingml/2006/picture">
+                <pic:pic xmlns:pic="http://schemas.openxmlformats.org/drawingml/2006/picture">
+                  <pic:nvPicPr>
+                    <pic:cNvPr id="18" name="Grafik 18" descr="Ein Bild, das Text, Screenshot, Zahl, Schrift enthält.&#10;&#10;Automatisch generierte Beschreibung"/>
+                    <pic:cNvPicPr/>
+                  </pic:nvPicPr>
+                  <pic:blipFill>
+                    <a:blip r:embed="rId31"/>
+                    <a:stretch>
+                      <a:fillRect/>
+                    </a:stretch>
+                  </pic:blipFill>
+                  <pic:spPr>
+                    <a:xfrm>
+                      <a:off x="0" y="0"/>
+                      <a:ext cx="3185688" cy="2826277"/>
+                    </a:xfrm>
+                    <a:prstGeom prst="rect">
+                      <a:avLst/>
+                    </a:prstGeom>
+                  </pic:spPr>
+                </pic:pic>
+              </a:graphicData>
+            </a:graphic>
+          </wp:inline>
+        </w:drawing>
+      </w:r>
+    </w:p>
+    <w:p>
+      <w:r>
+        <w:t>Now switch the Tiny PXE Server to «Online» in the upper right corner.</w:t>
+      </w:r>
+    </w:p>
+    <w:p>
+      <w:r>
+        <w:t>Then press the reset button in the target device with a pointed object (e.g.</w:t>
+      </w:r>
+      <w:r>
+        <w:t>,</w:t>
+      </w:r>
+      <w:r>
+        <w:t xml:space="preserve"> paper clip</w:t>
+      </w:r>
+      <w:r>
+        <w:t xml:space="preserve"> or</w:t>
+      </w:r>
+      <w:r>
+        <w:t xml:space="preserve"> toothpick) and then plug in the power cable to the </w:t>
+      </w:r>
+      <w:r>
+        <w:t>target device</w:t>
+      </w:r>
+      <w:r>
+        <w:t xml:space="preserve">. </w:t>
+      </w:r>
+      <w:r>
+        <w:t xml:space="preserve">The USR LED will be on, flashing, and off (5 seconds each). Check the </w:t>
+      </w:r>
+      <w:r>
+        <w:t xml:space="preserve">log window. Immediately after the bottom line says "Do </w:t>
+      </w:r>
+      <w:proofErr w:type="spellStart"/>
+      <w:proofErr w:type="gramStart"/>
+      <w:r>
+        <w:t>ReadFile:rb.elf</w:t>
+      </w:r>
+      <w:proofErr w:type="spellEnd"/>
+      <w:proofErr w:type="gramEnd"/>
+      <w:r>
+        <w:t xml:space="preserve"> </w:t>
+      </w:r>
+      <w:r>
+        <w:t>………</w:t>
+      </w:r>
+      <w:r>
+        <w:t>" release the reset button and switch the Tiny PXE Server to "Offline</w:t>
+      </w:r>
+      <w:r>
+        <w:t>."</w:t>
+      </w:r>
+      <w:r>
+        <w:t xml:space="preserve"> </w:t>
+      </w:r>
+      <w:r>
+        <w:t>This procedure t</w:t>
+      </w:r>
+      <w:r>
+        <w:t xml:space="preserve">akes about 20 seconds. The target device now boots with the AREDN firmware. </w:t>
+      </w:r>
+    </w:p>
+    <w:p>
+      <w:pPr>
+        <w:rPr>
+          <w:color w:val="FF0000"/>
+        </w:rPr>
+      </w:pPr>
+      <w:r>
+        <w:rPr>
+          <w:color w:val="FF0000"/>
+        </w:rPr>
+        <w:t>Don't keep the reset button pressed for too long, or you'll have to start over!</w:t>
+      </w:r>
+    </w:p>
+    <w:p>
+      <w:pPr>
+        <w:rPr>
+          <w:color w:val="FF0000"/>
+        </w:rPr>
+      </w:pPr>
+      <w:r>
+        <w:rPr>
+          <w:color w:val="FF0000"/>
+        </w:rPr>
+        <w:t xml:space="preserve">Keep the device powered, otherwise you </w:t>
+      </w:r>
+      <w:proofErr w:type="gramStart"/>
+      <w:r>
+        <w:rPr>
+          <w:color w:val="FF0000"/>
+        </w:rPr>
+        <w:t>have to</w:t>
+      </w:r>
+      <w:proofErr w:type="gramEnd"/>
+      <w:r>
+        <w:rPr>
+          <w:color w:val="FF0000"/>
+        </w:rPr>
+        <w:t xml:space="preserve"> start over!</w:t>
+      </w:r>
+    </w:p>
+    <w:p>
+      <w:r>
+        <w:t xml:space="preserve">Switch the Ethernet adapter on the PC back to </w:t>
+      </w:r>
+      <w:r>
+        <w:t>the "</w:t>
+      </w:r>
+      <w:r>
+        <w:t>automatic IP address</w:t>
+      </w:r>
+      <w:r>
+        <w:t>."</w:t>
+      </w:r>
+      <w:r>
+        <w:t xml:space="preserve"> Plug the Ethernet cable into </w:t>
+      </w:r>
+      <w:r>
+        <w:rPr>
+          <w:color w:val="FF0000"/>
+        </w:rPr>
+        <w:t>port 2</w:t>
+      </w:r>
+      <w:r>
+        <w:t xml:space="preserve"> on your router. After about </w:t>
+      </w:r>
+      <w:r>
+        <w:t xml:space="preserve">two </w:t>
+      </w:r>
+      <w:r>
+        <w:t>minutes</w:t>
+      </w:r>
+      <w:r>
+        <w:t>,</w:t>
+      </w:r>
+      <w:r>
+        <w:t xml:space="preserve"> the process should be finished.</w:t>
+      </w:r>
+    </w:p>
+    <w:p>
+      <w:pPr>
+        <w:rPr>
+          <w:color w:val="00B050"/>
+        </w:rPr>
+      </w:pPr>
+      <w:r>
+        <w:rPr>
+          <w:color w:val="00B050"/>
+        </w:rPr>
+        <w:t xml:space="preserve">With the </w:t>
+      </w:r>
+      <w:r>
+        <w:rPr>
+          <w:color w:val="00B050"/>
+        </w:rPr>
+        <w:t>AP</w:t>
+      </w:r>
+      <w:r>
+        <w:rPr>
+          <w:color w:val="00B050"/>
+        </w:rPr>
+        <w:t xml:space="preserve">, the Ethernet cable remains in the only socket. The rest is the </w:t>
+      </w:r>
+      <w:proofErr w:type="gramStart"/>
+      <w:r>
+        <w:rPr>
+          <w:color w:val="00B050"/>
+        </w:rPr>
+        <w:t>same</w:t>
+      </w:r>
+      <w:proofErr w:type="gramEnd"/>
+    </w:p>
+    <w:p>
+      <w:r>
+        <w:t>Optional:</w:t>
+      </w:r>
+      <w:r>
+        <w:t xml:space="preserve"> </w:t>
+      </w:r>
+      <w:r>
+        <w:t>Check with ipconfig whether our PC has received «</w:t>
+      </w:r>
+      <w:proofErr w:type="spellStart"/>
+      <w:proofErr w:type="gramStart"/>
+      <w:r>
+        <w:t>local.mesh</w:t>
+      </w:r>
+      <w:proofErr w:type="spellEnd"/>
+      <w:proofErr w:type="gramEnd"/>
+      <w:r>
+        <w:t>».</w:t>
+      </w:r>
+    </w:p>
+    <w:p>
+      <w:pPr>
+        <w:pStyle w:val="berschrift2"/>
+      </w:pPr>
+      <w:r>
+        <w:t>Flash AREDN Firmware</w:t>
+      </w:r>
+    </w:p>
+    <w:p>
+      <w:r>
+        <w:t xml:space="preserve">Now open </w:t>
+      </w:r>
+      <w:r>
+        <w:t xml:space="preserve">a </w:t>
+      </w:r>
+      <w:r>
+        <w:t>browser and enter 192.168.1.1. The picture should look something like this.</w:t>
+      </w:r>
+    </w:p>
+    <w:p>
+      <w:pPr>
+        <w:rPr>
+          <w:lang w:val="de-CH"/>
+        </w:rPr>
+      </w:pPr>
+      <w:r>
+        <w:rPr>
+          <w:noProof/>
+        </w:rPr>
+        <w:lastRenderedPageBreak/>
+        <w:drawing>
+          <wp:inline distT="0" distB="0" distL="0" distR="0" wp14:anchorId="62C538EE" wp14:editId="4325F660">
+            <wp:extent cx="5821542" cy="2025650"/>
+            <wp:effectExtent l="0" t="0" r="0" b="0"/>
+            <wp:docPr id="19" name="Grafik 19" descr="Ein Bild, das Text, Schrift, Screenshot, Design enthält.&#10;&#10;Automatisch generierte Beschreibung"/>
+            <wp:cNvGraphicFramePr>
+              <a:graphicFrameLocks xmlns:a="http://schemas.openxmlformats.org/drawingml/2006/main" noChangeAspect="1"/>
+            </wp:cNvGraphicFramePr>
+            <a:graphic xmlns:a="http://schemas.openxmlformats.org/drawingml/2006/main">
+              <a:graphicData uri="http://schemas.openxmlformats.org/drawingml/2006/picture">
+                <pic:pic xmlns:pic="http://schemas.openxmlformats.org/drawingml/2006/picture">
+                  <pic:nvPicPr>
+                    <pic:cNvPr id="19" name="Grafik 19" descr="Ein Bild, das Text, Schrift, Screenshot, Design enthält.&#10;&#10;Automatisch generierte Beschreibung"/>
+                    <pic:cNvPicPr/>
+                  </pic:nvPicPr>
+                  <pic:blipFill>
+                    <a:blip r:embed="rId32"/>
+                    <a:stretch>
+                      <a:fillRect/>
+                    </a:stretch>
+                  </pic:blipFill>
+                  <pic:spPr>
+                    <a:xfrm>
+                      <a:off x="0" y="0"/>
+                      <a:ext cx="5827508" cy="2027726"/>
+                    </a:xfrm>
+                    <a:prstGeom prst="rect">
+                      <a:avLst/>
+                    </a:prstGeom>
+                  </pic:spPr>
+                </pic:pic>
+              </a:graphicData>
+            </a:graphic>
+          </wp:inline>
+        </w:drawing>
+      </w:r>
+    </w:p>
+    <w:p>
+      <w:r>
+        <w:t xml:space="preserve">If not, back to </w:t>
+      </w:r>
+      <w:proofErr w:type="gramStart"/>
+      <w:r>
+        <w:t>s</w:t>
+      </w:r>
+      <w:r>
+        <w:t>tart</w:t>
+      </w:r>
+      <w:proofErr w:type="gramEnd"/>
+    </w:p>
+    <w:p>
+      <w:r>
+        <w:t>Now let's install the actual firmware on the target device.</w:t>
+      </w:r>
+    </w:p>
+    <w:p>
+      <w:r>
+        <w:t>Click on setup and enter username/password:</w:t>
+      </w:r>
+    </w:p>
+    <w:p>
+      <w:pPr>
+        <w:pStyle w:val="Code"/>
+        <w:rPr>
+          <w:lang w:val="en-US"/>
+        </w:rPr>
+      </w:pPr>
+      <w:r>
+        <w:rPr>
+          <w:lang w:val="en-US"/>
+        </w:rPr>
+        <w:t>User: root</w:t>
+      </w:r>
+    </w:p>
+    <w:p>
+      <w:pPr>
+        <w:pStyle w:val="Code"/>
+        <w:rPr>
+          <w:lang w:val="en-US"/>
+        </w:rPr>
+      </w:pPr>
+      <w:r>
+        <w:rPr>
+          <w:lang w:val="en-US"/>
+        </w:rPr>
+        <w:t>Passwor</w:t>
+      </w:r>
+      <w:r>
+        <w:rPr>
+          <w:lang w:val="en-US"/>
+        </w:rPr>
+        <w:t>d</w:t>
+      </w:r>
+      <w:r>
+        <w:rPr>
+          <w:lang w:val="en-US"/>
+        </w:rPr>
+        <w:t xml:space="preserve">: </w:t>
+      </w:r>
+      <w:proofErr w:type="spellStart"/>
+      <w:r>
+        <w:rPr>
+          <w:lang w:val="en-US"/>
+        </w:rPr>
+        <w:t>hsmm</w:t>
+      </w:r>
+      <w:proofErr w:type="spellEnd"/>
+    </w:p>
+    <w:p>
+      <w:r>
+        <w:t>The following view appears:</w:t>
+      </w:r>
+      <w:r>
+        <w:rPr>
+          <w:noProof/>
+          <w:lang w:val="de-CH"/>
+        </w:rPr>
+        <w:drawing>
+          <wp:inline distT="0" distB="0" distL="0" distR="0" wp14:anchorId="22699AA4" wp14:editId="485E5048">
+            <wp:extent cx="4639310" cy="1292225"/>
+            <wp:effectExtent l="0" t="0" r="0" b="0"/>
+            <wp:docPr id="29" name="Grafik 29" descr="Ein Bild, das Text, Schrift, Zahl, Screenshot enthält.&#10;&#10;Automatisch generierte Beschreibung"/>
+            <wp:cNvGraphicFramePr>
+              <a:graphicFrameLocks xmlns:a="http://schemas.openxmlformats.org/drawingml/2006/main" noChangeAspect="1"/>
+            </wp:cNvGraphicFramePr>
+            <a:graphic xmlns:a="http://schemas.openxmlformats.org/drawingml/2006/main">
+              <a:graphicData uri="http://schemas.openxmlformats.org/drawingml/2006/picture">
+                <pic:pic xmlns:pic="http://schemas.openxmlformats.org/drawingml/2006/picture">
+                  <pic:nvPicPr>
+                    <pic:cNvPr id="29" name="Grafik 29" descr="Ein Bild, das Text, Schrift, Zahl, Screenshot enthält.&#10;&#10;Automatisch generierte Beschreibung"/>
+                    <pic:cNvPicPr>
+                      <a:picLocks noChangeAspect="1" noChangeArrowheads="1"/>
+                    </pic:cNvPicPr>
+                  </pic:nvPicPr>
+                  <pic:blipFill>
+                    <a:blip r:embed="rId33">
+                      <a:extLst>
+                        <a:ext uri="{28A0092B-C50C-407E-A947-70E740481C1C}">
+                          <a14:useLocalDpi xmlns:a14="http://schemas.microsoft.com/office/drawing/2010/main" val="0"/>
+                        </a:ext>
+                      </a:extLst>
+                    </a:blip>
+                    <a:srcRect/>
+                    <a:stretch>
+                      <a:fillRect/>
+                    </a:stretch>
+                  </pic:blipFill>
+                  <pic:spPr bwMode="auto">
+                    <a:xfrm>
+                      <a:off x="0" y="0"/>
+                      <a:ext cx="4639310" cy="1292225"/>
+                    </a:xfrm>
+                    <a:prstGeom prst="rect">
+                      <a:avLst/>
+                    </a:prstGeom>
+                    <a:noFill/>
+                  </pic:spPr>
+                </pic:pic>
+              </a:graphicData>
+            </a:graphic>
+          </wp:inline>
+        </w:drawing>
+      </w:r>
+    </w:p>
+    <w:p>
+      <w:r>
+        <w:t>Click on «Administration»</w:t>
+      </w:r>
+      <w:r>
+        <w:rPr>
+          <w:noProof/>
+          <w:lang w:val="de-CH"/>
+        </w:rPr>
+        <w:drawing>
+          <wp:inline distT="0" distB="0" distL="0" distR="0" wp14:anchorId="653AB7AA" wp14:editId="18A4E8F9">
+            <wp:extent cx="4647418" cy="1670050"/>
+            <wp:effectExtent l="0" t="0" r="0" b="0"/>
+            <wp:docPr id="30" name="Grafik 30" descr="Ein Bild, das Text, Screenshot, Schrift enthält.&#10;&#10;Automatisch generierte Beschreibung"/>
+            <wp:cNvGraphicFramePr>
+              <a:graphicFrameLocks xmlns:a="http://schemas.openxmlformats.org/drawingml/2006/main" noChangeAspect="1"/>
+            </wp:cNvGraphicFramePr>
+            <a:graphic xmlns:a="http://schemas.openxmlformats.org/drawingml/2006/main">
+              <a:graphicData uri="http://schemas.openxmlformats.org/drawingml/2006/picture">
+                <pic:pic xmlns:pic="http://schemas.openxmlformats.org/drawingml/2006/picture">
+                  <pic:nvPicPr>
+                    <pic:cNvPr id="30" name="Grafik 30" descr="Ein Bild, das Text, Screenshot, Schrift enthält.&#10;&#10;Automatisch generierte Beschreibung"/>
+                    <pic:cNvPicPr>
+                      <a:picLocks noChangeAspect="1" noChangeArrowheads="1"/>
+                    </pic:cNvPicPr>
+                  </pic:nvPicPr>
+                  <pic:blipFill>
+                    <a:blip r:embed="rId34">
+                      <a:extLst>
+                        <a:ext uri="{28A0092B-C50C-407E-A947-70E740481C1C}">
+                          <a14:useLocalDpi xmlns:a14="http://schemas.microsoft.com/office/drawing/2010/main" val="0"/>
+                        </a:ext>
+                      </a:extLst>
+                    </a:blip>
+                    <a:srcRect/>
+                    <a:stretch>
+                      <a:fillRect/>
+                    </a:stretch>
+                  </pic:blipFill>
+                  <pic:spPr bwMode="auto">
+                    <a:xfrm>
+                      <a:off x="0" y="0"/>
+                      <a:ext cx="4650117" cy="1671020"/>
+                    </a:xfrm>
+                    <a:prstGeom prst="rect">
+                      <a:avLst/>
+                    </a:prstGeom>
+                    <a:noFill/>
+                  </pic:spPr>
+                </pic:pic>
+              </a:graphicData>
+            </a:graphic>
+          </wp:inline>
+        </w:drawing>
+      </w:r>
+    </w:p>
+    <w:p>
+      <w:r>
+        <w:t>Now uncheck «Keep current setup» (or similar) and select the firmware.</w:t>
+      </w:r>
+    </w:p>
+    <w:p>
+      <w:r>
+        <w:t>Names of the files as discussed above (file name</w:t>
+      </w:r>
+      <w:r>
+        <w:t>s</w:t>
+      </w:r>
+      <w:r>
+        <w:t xml:space="preserve"> </w:t>
+      </w:r>
+      <w:proofErr w:type="gramStart"/>
+      <w:r>
+        <w:t>similar to</w:t>
+      </w:r>
+      <w:proofErr w:type="gramEnd"/>
+      <w:r>
+        <w:t xml:space="preserve"> «aredn-3.22.12.0-ar71xx-mikrotik-rb-nor-flash-16M-ac-squashfs-sysupgrade.bin»):</w:t>
+      </w:r>
+    </w:p>
+    <w:p>
+      <w:r>
+        <w:t xml:space="preserve">The router's filename </w:t>
+      </w:r>
+      <w:r>
+        <w:t xml:space="preserve">contains </w:t>
+      </w:r>
+      <w:r>
+        <w:t>a 16M-</w:t>
+      </w:r>
+      <w:proofErr w:type="gramStart"/>
+      <w:r>
+        <w:rPr>
+          <w:u w:val="single"/>
+        </w:rPr>
+        <w:t>ac</w:t>
+      </w:r>
+      <w:r>
+        <w:t xml:space="preserve"> .</w:t>
+      </w:r>
+      <w:proofErr w:type="gramEnd"/>
+    </w:p>
+    <w:p>
+      <w:pPr>
+        <w:rPr>
+          <w:color w:val="00B050"/>
+        </w:rPr>
+      </w:pPr>
+      <w:r>
+        <w:rPr>
+          <w:color w:val="00B050"/>
+        </w:rPr>
+        <w:t xml:space="preserve">The filename of the </w:t>
+      </w:r>
+      <w:r>
+        <w:rPr>
+          <w:color w:val="00B050"/>
+        </w:rPr>
+        <w:t>AP</w:t>
+      </w:r>
+      <w:r>
+        <w:rPr>
+          <w:color w:val="00B050"/>
+        </w:rPr>
+        <w:t xml:space="preserve"> </w:t>
+      </w:r>
+      <w:r>
+        <w:rPr>
+          <w:color w:val="00B050"/>
+        </w:rPr>
+        <w:t>contains</w:t>
+      </w:r>
+      <w:r>
+        <w:rPr>
+          <w:color w:val="00B050"/>
+        </w:rPr>
+        <w:t xml:space="preserve"> a 16M with </w:t>
+      </w:r>
+      <w:r>
+        <w:rPr>
+          <w:color w:val="00B050"/>
+          <w:u w:val="single"/>
+        </w:rPr>
+        <w:t>no ac</w:t>
+      </w:r>
+      <w:r>
+        <w:rPr>
+          <w:color w:val="00B050"/>
+        </w:rPr>
+        <w:t>.</w:t>
+      </w:r>
+    </w:p>
+    <w:p>
+      <w:r>
+        <w:lastRenderedPageBreak/>
+        <w:t>Click «</w:t>
+      </w:r>
+      <w:proofErr w:type="gramStart"/>
+      <w:r>
+        <w:t>Upload</w:t>
+      </w:r>
+      <w:r>
+        <w:t>.»</w:t>
+      </w:r>
+      <w:proofErr w:type="gramEnd"/>
+      <w:r>
+        <w:t xml:space="preserve"> The actual firmware is now loaded into the target device. The target device boots several times</w:t>
+      </w:r>
+      <w:r>
+        <w:t>,</w:t>
+      </w:r>
+      <w:r>
+        <w:t xml:space="preserve"> and it takes about 10 minutes.</w:t>
+      </w:r>
+    </w:p>
+    <w:p>
+      <w:r>
+        <w:t>Once the software has been installed, Windows can again bring up a blue window on the right-hand side.</w:t>
+      </w:r>
+    </w:p>
+    <w:p>
+      <w:pPr>
+        <w:pStyle w:val="berschrift2"/>
+      </w:pPr>
+      <w:r>
+        <w:t>Configure AREDN</w:t>
+      </w:r>
+    </w:p>
+    <w:p>
+      <w:r>
+        <w:t>O</w:t>
+      </w:r>
+      <w:r>
+        <w:t>pen the browser and enter the following line http://localnode.local.mesh:8080 (or 192.168.1.1)</w:t>
+      </w:r>
+    </w:p>
+    <w:p>
+      <w:r>
+        <w:t>If there is no answer, the process is not yet complete. Try again and again. If you still can't connect after 15 minutes, go back and start again.</w:t>
+      </w:r>
+    </w:p>
+    <w:p>
+      <w:r>
+        <w:t xml:space="preserve">The necessary settings can be made under «Basic </w:t>
+      </w:r>
+      <w:proofErr w:type="gramStart"/>
+      <w:r>
+        <w:t>Setup</w:t>
+      </w:r>
+      <w:r>
+        <w:t>.»</w:t>
+      </w:r>
+      <w:proofErr w:type="gramEnd"/>
+    </w:p>
+    <w:p>
+      <w:pPr>
+        <w:pStyle w:val="Code"/>
+      </w:pPr>
+      <w:r>
+        <w:t>User: root</w:t>
+      </w:r>
+    </w:p>
+    <w:p>
+      <w:pPr>
+        <w:pStyle w:val="Code"/>
+      </w:pPr>
+      <w:r>
+        <w:t>P</w:t>
+      </w:r>
+      <w:r>
+        <w:t>asswor</w:t>
+      </w:r>
+      <w:r>
+        <w:t>d</w:t>
+      </w:r>
+      <w:r>
+        <w:t xml:space="preserve">: </w:t>
+      </w:r>
+      <w:proofErr w:type="spellStart"/>
+      <w:r>
+        <w:t>hsmm</w:t>
+      </w:r>
+      <w:proofErr w:type="spellEnd"/>
+    </w:p>
+    <w:p/>
+    <w:p>
+      <w:pPr>
+        <w:rPr>
+          <w:color w:val="000000"/>
+          <w:lang w:val="de-CH"/>
+        </w:rPr>
+      </w:pPr>
+      <w:r>
+        <w:rPr>
+          <w:noProof/>
+        </w:rPr>
+        <w:lastRenderedPageBreak/>
+        <w:drawing>
+          <wp:inline distT="0" distB="0" distL="0" distR="0" wp14:anchorId="098A67BC" wp14:editId="1DBA5185">
+            <wp:extent cx="5943600" cy="5420360"/>
+            <wp:effectExtent l="0" t="0" r="0" b="0"/>
+            <wp:docPr id="1" name="Grafik 1" descr="Ein Bild, das Text, Screenshot, Software, Zahl enthält.&#10;&#10;Automatisch generierte Beschreibung"/>
+            <wp:cNvGraphicFramePr>
+              <a:graphicFrameLocks xmlns:a="http://schemas.openxmlformats.org/drawingml/2006/main" noChangeAspect="1"/>
+            </wp:cNvGraphicFramePr>
+            <a:graphic xmlns:a="http://schemas.openxmlformats.org/drawingml/2006/main">
+              <a:graphicData uri="http://schemas.openxmlformats.org/drawingml/2006/picture">
+                <pic:pic xmlns:pic="http://schemas.openxmlformats.org/drawingml/2006/picture">
+                  <pic:nvPicPr>
+                    <pic:cNvPr id="1" name="Grafik 1" descr="Ein Bild, das Text, Screenshot, Software, Zahl enthält.&#10;&#10;Automatisch generierte Beschreibung"/>
+                    <pic:cNvPicPr/>
+                  </pic:nvPicPr>
+                  <pic:blipFill>
+                    <a:blip r:embed="rId35"/>
+                    <a:stretch>
+                      <a:fillRect/>
+                    </a:stretch>
+                  </pic:blipFill>
+                  <pic:spPr>
+                    <a:xfrm>
+                      <a:off x="0" y="0"/>
+                      <a:ext cx="5943600" cy="5420360"/>
+                    </a:xfrm>
+                    <a:prstGeom prst="rect">
+                      <a:avLst/>
+                    </a:prstGeom>
+                  </pic:spPr>
+                </pic:pic>
+              </a:graphicData>
+            </a:graphic>
+          </wp:inline>
+        </w:drawing>
+      </w:r>
+    </w:p>
+    <w:p>
+      <w:pPr>
+        <w:pStyle w:val="Listenabsatz"/>
+        <w:numPr>
+          <w:ilvl w:val="0"/>
+          <w:numId w:val="2"/>
+        </w:numPr>
+        <w:rPr>
+          <w:color w:val="000000"/>
+        </w:rPr>
+      </w:pPr>
+      <w:r>
+        <w:rPr>
+          <w:color w:val="000000"/>
+        </w:rPr>
+        <w:t>A new password must be set before the first save</w:t>
+      </w:r>
+      <w:r>
+        <w:rPr>
+          <w:color w:val="000000"/>
+        </w:rPr>
+        <w:t>. O</w:t>
+      </w:r>
+      <w:r>
+        <w:rPr>
+          <w:color w:val="000000"/>
+        </w:rPr>
+        <w:t>therwise</w:t>
+      </w:r>
+      <w:r>
+        <w:rPr>
+          <w:color w:val="000000"/>
+        </w:rPr>
+        <w:t>,</w:t>
+      </w:r>
+      <w:r>
+        <w:rPr>
+          <w:color w:val="000000"/>
+        </w:rPr>
+        <w:t xml:space="preserve"> the changes will not be </w:t>
+      </w:r>
+      <w:proofErr w:type="gramStart"/>
+      <w:r>
+        <w:rPr>
+          <w:color w:val="000000"/>
+        </w:rPr>
+        <w:t>saved</w:t>
+      </w:r>
+      <w:proofErr w:type="gramEnd"/>
+    </w:p>
+    <w:p>
+      <w:pPr>
+        <w:pStyle w:val="Listenabsatz"/>
+        <w:numPr>
+          <w:ilvl w:val="0"/>
+          <w:numId w:val="2"/>
+        </w:numPr>
+        <w:rPr>
+          <w:color w:val="000000"/>
+        </w:rPr>
+      </w:pPr>
+      <w:r>
+        <w:rPr>
+          <w:color w:val="000000"/>
+        </w:rPr>
+        <w:t xml:space="preserve">For </w:t>
+      </w:r>
+      <w:r>
+        <w:rPr>
+          <w:color w:val="000000"/>
+        </w:rPr>
+        <w:t>the n</w:t>
+      </w:r>
+      <w:r>
+        <w:rPr>
+          <w:color w:val="000000"/>
+        </w:rPr>
+        <w:t xml:space="preserve">ode </w:t>
+      </w:r>
+      <w:r>
+        <w:rPr>
+          <w:color w:val="000000"/>
+        </w:rPr>
+        <w:t>n</w:t>
+      </w:r>
+      <w:r>
+        <w:rPr>
+          <w:color w:val="000000"/>
+        </w:rPr>
+        <w:t>ame</w:t>
+      </w:r>
+      <w:r>
+        <w:rPr>
+          <w:color w:val="000000"/>
+        </w:rPr>
+        <w:t>,</w:t>
+      </w:r>
+      <w:r>
+        <w:rPr>
+          <w:color w:val="000000"/>
+        </w:rPr>
+        <w:t xml:space="preserve"> please enter your call sign and an additional </w:t>
+      </w:r>
+      <w:proofErr w:type="gramStart"/>
+      <w:r>
+        <w:rPr>
+          <w:color w:val="000000"/>
+        </w:rPr>
+        <w:t>designation</w:t>
+      </w:r>
+      <w:proofErr w:type="gramEnd"/>
+    </w:p>
+    <w:p>
+      <w:pPr>
+        <w:rPr>
+          <w:color w:val="000000"/>
+        </w:rPr>
+      </w:pPr>
+      <w:r>
+        <w:rPr>
+          <w:color w:val="000000"/>
+        </w:rPr>
+        <w:t>Only on the hap router:</w:t>
+      </w:r>
+    </w:p>
+    <w:p>
+      <w:pPr>
+        <w:pStyle w:val="Listenabsatz"/>
+        <w:numPr>
+          <w:ilvl w:val="0"/>
+          <w:numId w:val="3"/>
+        </w:numPr>
+        <w:rPr>
+          <w:color w:val="000000"/>
+        </w:rPr>
+      </w:pPr>
+      <w:r>
+        <w:rPr>
+          <w:color w:val="000000"/>
+        </w:rPr>
+        <w:t>Also</w:t>
+      </w:r>
+      <w:r>
+        <w:rPr>
+          <w:color w:val="000000"/>
+        </w:rPr>
+        <w:t>,</w:t>
+      </w:r>
+      <w:r>
+        <w:rPr>
+          <w:color w:val="000000"/>
+        </w:rPr>
+        <w:t xml:space="preserve"> enter your call sign for SSID</w:t>
+      </w:r>
+      <w:r>
+        <w:rPr>
+          <w:color w:val="000000"/>
+        </w:rPr>
+        <w:t>,</w:t>
+      </w:r>
+      <w:r>
+        <w:rPr>
+          <w:color w:val="000000"/>
+        </w:rPr>
+        <w:t xml:space="preserve"> and set a password. Remember this SSID name and the password, you will need it later to connect the WLAN. </w:t>
+      </w:r>
+      <w:r>
+        <w:rPr>
+          <w:color w:val="000000"/>
+        </w:rPr>
+        <w:t>Tick</w:t>
+      </w:r>
+      <w:r>
+        <w:rPr>
+          <w:color w:val="000000"/>
+        </w:rPr>
+        <w:t xml:space="preserve"> «LAN Access Point»</w:t>
+      </w:r>
+    </w:p>
+    <w:p>
+      <w:pPr>
+        <w:pStyle w:val="Listenabsatz"/>
+        <w:numPr>
+          <w:ilvl w:val="0"/>
+          <w:numId w:val="3"/>
+        </w:numPr>
+        <w:rPr>
+          <w:color w:val="000000"/>
+        </w:rPr>
+      </w:pPr>
+      <w:r>
+        <w:rPr>
+          <w:color w:val="000000"/>
+        </w:rPr>
+        <w:t>Fill in «Optional Settings»</w:t>
+      </w:r>
+    </w:p>
+    <w:p>
+      <w:pPr>
+        <w:rPr>
+          <w:color w:val="000000"/>
+        </w:rPr>
+      </w:pPr>
+      <w:r>
+        <w:rPr>
+          <w:color w:val="000000"/>
+        </w:rPr>
+        <w:t>Then reboot the target device.</w:t>
+      </w:r>
+    </w:p>
+    <w:p>
+      <w:pPr>
+        <w:pStyle w:val="berschrift2"/>
+      </w:pPr>
+      <w:r>
+        <w:t xml:space="preserve">Set up a tunnel to the AREDN network (only necessary if you connect via </w:t>
+      </w:r>
+      <w:r>
+        <w:t xml:space="preserve">an </w:t>
+      </w:r>
+      <w:r>
+        <w:t>Internet tunnel)</w:t>
+      </w:r>
+    </w:p>
+    <w:p>
+      <w:pPr>
+        <w:rPr>
+          <w:color w:val="000000"/>
+        </w:rPr>
+      </w:pPr>
+      <w:r>
+        <w:rPr>
+          <w:color w:val="000000"/>
+        </w:rPr>
+        <w:t>This chapter only applies to the hap router.</w:t>
+      </w:r>
+    </w:p>
+    <w:p>
+      <w:pPr>
+        <w:rPr>
+          <w:color w:val="000000"/>
+        </w:rPr>
+      </w:pPr>
+      <w:r>
+        <w:rPr>
+          <w:color w:val="000000"/>
+        </w:rPr>
+        <w:t>Connect port 1 (Internet) to the Internet.</w:t>
+      </w:r>
+    </w:p>
+    <w:p>
+      <w:pPr>
+        <w:rPr>
+          <w:color w:val="000000"/>
+        </w:rPr>
+      </w:pPr>
+      <w:r>
+        <w:rPr>
+          <w:color w:val="000000"/>
+        </w:rPr>
+        <w:lastRenderedPageBreak/>
+        <w:t>From now on</w:t>
+      </w:r>
+      <w:r>
+        <w:rPr>
+          <w:color w:val="000000"/>
+        </w:rPr>
+        <w:t>,</w:t>
+      </w:r>
+      <w:r>
+        <w:rPr>
+          <w:color w:val="000000"/>
+        </w:rPr>
+        <w:t xml:space="preserve"> you can access the router via Wi-Fi from your PC by looking for the right WLAN and connecting your PC to the router</w:t>
+      </w:r>
+      <w:r>
+        <w:rPr>
+          <w:color w:val="000000"/>
+        </w:rPr>
+        <w:t>:</w:t>
+      </w:r>
+    </w:p>
+    <w:p>
+      <w:pPr>
+        <w:rPr>
+          <w:color w:val="000000"/>
+          <w:lang w:val="de-CH"/>
+        </w:rPr>
+      </w:pPr>
+      <w:r>
+        <w:rPr>
+          <w:noProof/>
+          <w:color w:val="000000"/>
+          <w:lang w:val="de-CH"/>
+        </w:rPr>
+        <w:drawing>
+          <wp:inline distT="0" distB="0" distL="0" distR="0" wp14:anchorId="0FD613F7" wp14:editId="22C8AA7F">
+            <wp:extent cx="1787795" cy="2857500"/>
+            <wp:effectExtent l="0" t="0" r="0" b="0"/>
+            <wp:docPr id="21" name="Grafik 21" descr="Ein Bild, das Text, Screenshot, Software, Betriebssystem enthält.&#10;&#10;Automatisch generierte Beschreibung"/>
+            <wp:cNvGraphicFramePr>
+              <a:graphicFrameLocks xmlns:a="http://schemas.openxmlformats.org/drawingml/2006/main" noChangeAspect="1"/>
+            </wp:cNvGraphicFramePr>
+            <a:graphic xmlns:a="http://schemas.openxmlformats.org/drawingml/2006/main">
+              <a:graphicData uri="http://schemas.openxmlformats.org/drawingml/2006/picture">
+                <pic:pic xmlns:pic="http://schemas.openxmlformats.org/drawingml/2006/picture">
+                  <pic:nvPicPr>
+                    <pic:cNvPr id="21" name="Grafik 21" descr="Ein Bild, das Text, Screenshot, Software, Betriebssystem enthält.&#10;&#10;Automatisch generierte Beschreibung"/>
+                    <pic:cNvPicPr/>
+                  </pic:nvPicPr>
+                  <pic:blipFill>
+                    <a:blip r:embed="rId36"/>
+                    <a:stretch>
+                      <a:fillRect/>
+                    </a:stretch>
+                  </pic:blipFill>
+                  <pic:spPr>
+                    <a:xfrm>
+                      <a:off x="0" y="0"/>
+                      <a:ext cx="1792825" cy="2865539"/>
+                    </a:xfrm>
+                    <a:prstGeom prst="rect">
+                      <a:avLst/>
+                    </a:prstGeom>
+                  </pic:spPr>
+                </pic:pic>
+              </a:graphicData>
+            </a:graphic>
+          </wp:inline>
+        </w:drawing>
+      </w:r>
+    </w:p>
+    <w:p>
+      <w:r>
+        <w:t xml:space="preserve">You should get </w:t>
+      </w:r>
+      <w:r>
+        <w:t>the tunnel data from your tunnel server responsible:</w:t>
+      </w:r>
+    </w:p>
+    <w:p>
+      <w:pPr>
+        <w:pStyle w:val="Code"/>
+        <w:rPr>
+          <w:lang w:val="en-US"/>
+        </w:rPr>
+      </w:pPr>
+      <w:r>
+        <w:rPr>
+          <w:lang w:val="en-US"/>
+        </w:rPr>
+        <w:t>Server: his server address</w:t>
+      </w:r>
+    </w:p>
+    <w:p>
+      <w:pPr>
+        <w:pStyle w:val="Code"/>
+        <w:rPr>
+          <w:lang w:val="en-US"/>
+        </w:rPr>
+      </w:pPr>
+      <w:proofErr w:type="spellStart"/>
+      <w:r>
+        <w:rPr>
+          <w:lang w:val="en-US"/>
+        </w:rPr>
+        <w:t>PwD</w:t>
+      </w:r>
+      <w:proofErr w:type="spellEnd"/>
+      <w:r>
+        <w:rPr>
+          <w:lang w:val="en-US"/>
+        </w:rPr>
+        <w:t xml:space="preserve">: The password he assigned to your </w:t>
+      </w:r>
+      <w:proofErr w:type="gramStart"/>
+      <w:r>
+        <w:rPr>
+          <w:lang w:val="en-US"/>
+        </w:rPr>
+        <w:t>tunnel</w:t>
+      </w:r>
+      <w:proofErr w:type="gramEnd"/>
+    </w:p>
+    <w:p>
+      <w:pPr>
+        <w:pStyle w:val="Code"/>
+        <w:rPr>
+          <w:lang w:val="en-US"/>
+        </w:rPr>
+      </w:pPr>
+      <w:r>
+        <w:rPr>
+          <w:lang w:val="en-US"/>
+        </w:rPr>
+        <w:t>Network: The address of your tunnel</w:t>
+      </w:r>
+    </w:p>
+    <w:p>
+      <w:r>
+        <w:rPr>
+          <w:noProof/>
+        </w:rPr>
+        <mc:AlternateContent>
+          <mc:Choice Requires="wpg">
+            <w:drawing>
+              <wp:inline distT="0" distB="0" distL="0" distR="0" wp14:anchorId="074193B8" wp14:editId="79CCBB8D">
+                <wp:extent cx="5497485" cy="1723089"/>
+                <wp:effectExtent l="0" t="0" r="8255" b="0"/>
+                <wp:docPr id="36" name="Gruppieren 1"/>
+                <wp:cNvGraphicFramePr/>
+                <a:graphic xmlns:a="http://schemas.openxmlformats.org/drawingml/2006/main">
+                  <a:graphicData uri="http://schemas.microsoft.com/office/word/2010/wordprocessingGroup">
+                    <wpg:wgp>
+                      <wpg:cNvGrpSpPr/>
+                      <wpg:grpSpPr>
+                        <a:xfrm>
+                          <a:off x="0" y="0"/>
+                          <a:ext cx="5497485" cy="1723089"/>
+                          <a:chOff x="0" y="0"/>
+                          <a:chExt cx="8674689" cy="2576945"/>
+                        </a:xfrm>
+                      </wpg:grpSpPr>
+                      <pic:pic xmlns:pic="http://schemas.openxmlformats.org/drawingml/2006/picture">
+                        <pic:nvPicPr>
+                          <pic:cNvPr id="37" name="Grafik 37"/>
+                          <pic:cNvPicPr>
+                            <a:picLocks noChangeAspect="1"/>
+                          </pic:cNvPicPr>
+                        </pic:nvPicPr>
+                        <pic:blipFill rotWithShape="1">
+                          <a:blip r:embed="rId37"/>
+                          <a:srcRect b="19960"/>
+                          <a:stretch/>
+                        </pic:blipFill>
+                        <pic:spPr>
+                          <a:xfrm>
+                            <a:off x="0" y="0"/>
+                            <a:ext cx="8674689" cy="2576945"/>
+                          </a:xfrm>
+                          <a:prstGeom prst="rect">
+                            <a:avLst/>
+                          </a:prstGeom>
+                        </pic:spPr>
+                      </pic:pic>
+                      <wps:wsp>
+                        <wps:cNvPr id="38" name="Rechteck 38"/>
+                        <wps:cNvSpPr/>
+                        <wps:spPr>
+                          <a:xfrm>
+                            <a:off x="3627738" y="2151300"/>
+                            <a:ext cx="1434959" cy="97476"/>
+                          </a:xfrm>
+                          <a:prstGeom prst="rect">
+                            <a:avLst/>
+                          </a:prstGeom>
+                        </wps:spPr>
+                        <wps:style>
+                          <a:lnRef idx="2">
+                            <a:schemeClr val="accent1">
+                              <a:shade val="50000"/>
+                            </a:schemeClr>
+                          </a:lnRef>
+                          <a:fillRef idx="1">
+                            <a:schemeClr val="accent1"/>
+                          </a:fillRef>
+                          <a:effectRef idx="0">
+                            <a:schemeClr val="accent1"/>
+                          </a:effectRef>
+                          <a:fontRef idx="minor">
+                            <a:schemeClr val="lt1"/>
+                          </a:fontRef>
+                        </wps:style>
+                        <wps:bodyPr rtlCol="0" anchor="ctr"/>
+                      </wps:wsp>
+                      <wps:wsp>
+                        <wps:cNvPr id="39" name="Textfeld 15"/>
+                        <wps:cNvSpPr txBox="1"/>
+                        <wps:spPr>
+                          <a:xfrm>
+                            <a:off x="5531470" y="2083721"/>
+                            <a:ext cx="906779" cy="164618"/>
+                          </a:xfrm>
+                          <a:prstGeom prst="rect">
+                            <a:avLst/>
+                          </a:prstGeom>
+                          <a:solidFill>
+                            <a:srgbClr val="FEFEFE"/>
+                          </a:solidFill>
+                        </wps:spPr>
+                        <wps:txbx>
+                          <w:txbxContent>
+                            <w:p>
+                              <w:pPr>
+                                <w:rPr>
+                                  <w:rFonts w:hAnsi="Calibri"/>
+                                  <w:color w:val="FFFFFF" w:themeColor="background1"/>
+                                  <w:kern w:val="24"/>
+                                  <w:sz w:val="18"/>
+                                  <w:szCs w:val="18"/>
+                                </w:rPr>
+                              </w:pPr>
+                              <w:r>
+                                <w:rPr>
+                                  <w:rFonts w:hAnsi="Calibri"/>
+                                  <w:color w:val="FFFFFF" w:themeColor="background1"/>
+                                  <w:kern w:val="24"/>
+                                  <w:sz w:val="18"/>
+                                  <w:szCs w:val="18"/>
+                                </w:rPr>
+                                <w:t xml:space="preserve">172.31.229.148             </w:t>
+                              </w:r>
+                            </w:p>
+                          </w:txbxContent>
+                        </wps:txbx>
+                        <wps:bodyPr wrap="square" rtlCol="0">
+                          <a:noAutofit/>
+                        </wps:bodyPr>
+                      </wps:wsp>
+                      <wps:wsp>
+                        <wps:cNvPr id="40" name="Textfeld 16"/>
+                        <wps:cNvSpPr txBox="1"/>
+                        <wps:spPr>
+                          <a:xfrm>
+                            <a:off x="1243666" y="2083317"/>
+                            <a:ext cx="1800463" cy="165022"/>
+                          </a:xfrm>
+                          <a:prstGeom prst="rect">
+                            <a:avLst/>
+                          </a:prstGeom>
+                          <a:solidFill>
+                            <a:srgbClr val="FEFEFE"/>
+                          </a:solidFill>
+                        </wps:spPr>
+                        <wps:txbx>
+                          <w:txbxContent>
+                            <w:p>
+                              <w:pPr>
+                                <w:rPr>
+                                  <w:rFonts w:hAnsi="Calibri"/>
+                                  <w:color w:val="FFFFFF" w:themeColor="background1"/>
+                                  <w:kern w:val="24"/>
+                                  <w:sz w:val="20"/>
+                                  <w:szCs w:val="20"/>
+                                </w:rPr>
+                              </w:pPr>
+                              <w:r>
+                                <w:rPr>
+                                  <w:rFonts w:hAnsi="Calibri"/>
+                                  <w:color w:val="FFFFFF" w:themeColor="background1"/>
+                                  <w:kern w:val="24"/>
+                                  <w:sz w:val="20"/>
+                                  <w:szCs w:val="20"/>
+                                </w:rPr>
+                                <w:t xml:space="preserve">hisServer.com                                     </w:t>
+                              </w:r>
+                            </w:p>
+                          </w:txbxContent>
+                        </wps:txbx>
+                        <wps:bodyPr wrap="square" rtlCol="0">
+                          <a:noAutofit/>
+                        </wps:bodyPr>
+                      </wps:wsp>
+                    </wpg:wgp>
+                  </a:graphicData>
+                </a:graphic>
+              </wp:inline>
+            </w:drawing>
+          </mc:Choice>
+          <mc:Fallback>
+            <w:pict>
+              <v:group w14:anchorId="074193B8" id="Gruppieren 1" o:spid="_x0000_s1026" style="width:432.85pt;height:135.7pt;mso-position-horizontal-relative:char;mso-position-vertical-relative:line" coordsize="86746,25769" o:gfxdata="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">
+                <v:shapetype id="_x0000_t75" coordsize="21600,21600" o:spt="75" o:preferrelative="t" path="m@4@5l@4@11@9@11@9@5xe" filled="f" stroked="f">
+                  <v:stroke joinstyle="miter"/>
+                  <v:formulas>
+                    <v:f eqn="if lineDrawn pixelLineWidth 0"/>
+                    <v:f eqn="sum @0 1 0"/>
+                    <v:f eqn="sum 0 0 @1"/>
+                    <v:f eqn="prod @2 1 2"/>
+                    <v:f eqn="prod @3 21600 pixelWidth"/>
+                    <v:f eqn="prod @3 21600 pixelHeight"/>
+                    <v:f eqn="sum @0 0 1"/>
+                    <v:f eqn="prod @6 1 2"/>
+                    <v:f eqn="prod @7 21600 pixelWidth"/>
+                    <v:f eqn="sum @8 21600 0"/>
+                    <v:f eqn="prod @7 21600 pixelHeight"/>
+                    <v:f eqn="sum @10 21600 0"/>
+                  </v:formulas>
+                  <v:path o:extrusionok="f" gradientshapeok="t" o:connecttype="rect"/>
+                  <o:lock v:ext="edit" aspectratio="t"/>
+                </v:shapetype>
+                <v:shape id="Grafik 37" o:spid="_x0000_s1027" type="#_x0000_t75" style="position:absolute;width:86746;height:25769;visibility:visible;mso-wrap-style:square" o:gfxdata="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">
+                  <v:imagedata r:id="rId38" o:title="" cropbottom="13081f"/>
+                </v:shape>
+                <v:rect id="Rechteck 38" o:spid="_x0000_s1028" style="position:absolute;left:36277;top:21513;width:14349;height:974;visibility:visible;mso-wrap-style:square;v-text-anchor:middle" o:gfxdata="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" fillcolor="#4472c4 [3204]" strokecolor="#1f3763 [1604]" strokeweight="1pt"/>
+                <v:shapetype id="_x0000_t202" coordsize="21600,21600" o:spt="202" path="m,l,21600r21600,l21600,xe">
+                  <v:stroke joinstyle="miter"/>
+                  <v:path gradientshapeok="t" o:connecttype="rect"/>
+                </v:shapetype>
+                <v:shape id="Textfeld 15" o:spid="_x0000_s1029" type="#_x0000_t202" style="position:absolute;left:55314;top:20837;width:9068;height:1646;visibility:visible;mso-wrap-style:square;v-text-anchor:top" o:gfxdata="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" fillcolor="#fefefe" stroked="f">
+                  <v:textbox>
+                    <w:txbxContent>
+                      <w:p>
+                        <w:pPr>
+                          <w:rPr>
+                            <w:rFonts w:hAnsi="Calibri"/>
+                            <w:color w:val="FFFFFF" w:themeColor="background1"/>
+                            <w:kern w:val="24"/>
+                            <w:sz w:val="18"/>
+                            <w:szCs w:val="18"/>
+                          </w:rPr>
+                        </w:pPr>
+                        <w:r>
+                          <w:rPr>
+                            <w:rFonts w:hAnsi="Calibri"/>
+                            <w:color w:val="FFFFFF" w:themeColor="background1"/>
+                            <w:kern w:val="24"/>
+                            <w:sz w:val="18"/>
+                            <w:szCs w:val="18"/>
+                          </w:rPr>
+                          <w:t xml:space="preserve">172.31.229.148             </w:t>
+                        </w:r>
+                      </w:p>
+                    </w:txbxContent>
+                  </v:textbox>
+                </v:shape>
+                <v:shape id="Textfeld 16" o:spid="_x0000_s1030" type="#_x0000_t202" style="position:absolute;left:12436;top:20833;width:18005;height:1650;visibility:visible;mso-wrap-style:square;v-text-anchor:top" o:gfxdata="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" fillcolor="#fefefe" stroked="f">
+                  <v:textbox>
+                    <w:txbxContent>
+                      <w:p>
+                        <w:pPr>
+                          <w:rPr>
+                            <w:rFonts w:hAnsi="Calibri"/>
+                            <w:color w:val="FFFFFF" w:themeColor="background1"/>
+                            <w:kern w:val="24"/>
+                            <w:sz w:val="20"/>
+                            <w:szCs w:val="20"/>
+                          </w:rPr>
+                        </w:pPr>
+                        <w:r>
+                          <w:rPr>
+                            <w:rFonts w:hAnsi="Calibri"/>
+                            <w:color w:val="FFFFFF" w:themeColor="background1"/>
+                            <w:kern w:val="24"/>
+                            <w:sz w:val="20"/>
+                            <w:szCs w:val="20"/>
+                          </w:rPr>
+                          <w:t xml:space="preserve">hisServer.com                                     </w:t>
+                        </w:r>
+                      </w:p>
+                    </w:txbxContent>
+                  </v:textbox>
+                </v:shape>
+                <w10:anchorlock/>
+              </v:group>
+            </w:pict>
+          </mc:Fallback>
+        </mc:AlternateContent>
+      </w:r>
+    </w:p>
+    <w:p/>
+    <w:p>
+      <w:r>
+        <w:t xml:space="preserve">Tick «enable» and press «Save </w:t>
+      </w:r>
+      <w:proofErr w:type="gramStart"/>
+      <w:r>
+        <w:t>changes</w:t>
+      </w:r>
+      <w:r>
+        <w:t>.</w:t>
+      </w:r>
+      <w:r>
+        <w:t>»</w:t>
+      </w:r>
+      <w:proofErr w:type="gramEnd"/>
+    </w:p>
+    <w:p>
+      <w:r>
+        <w:t>Your tunnel should be active after a short time (</w:t>
+      </w:r>
+      <w:r>
+        <w:t xml:space="preserve">blue </w:t>
+      </w:r>
+      <w:r>
+        <w:t xml:space="preserve">cloud with </w:t>
+      </w:r>
+      <w:r>
+        <w:t xml:space="preserve">an </w:t>
+      </w:r>
+      <w:r>
+        <w:t>arrow).</w:t>
+      </w:r>
+    </w:p>
+    <w:p>
+      <w:r>
+        <w:t>You are now connected to the AREDN network. Go to «Node-Status» / «Mesh Status» and enjoy the success.</w:t>
+      </w:r>
+    </w:p>
+    <w:p>
+      <w:pPr>
+        <w:rPr>
+          <w:lang w:val="de-CH"/>
+        </w:rPr>
+      </w:pPr>
+      <w:r>
+        <w:rPr>
+          <w:noProof/>
+        </w:rPr>
+        <w:lastRenderedPageBreak/>
+        <mc:AlternateContent>
+          <mc:Choice Requires="wpg">
+            <w:drawing>
+              <wp:inline distT="0" distB="0" distL="0" distR="0" wp14:anchorId="3E441BE4" wp14:editId="55EEC37B">
+                <wp:extent cx="5745965" cy="4093658"/>
+                <wp:effectExtent l="0" t="0" r="7620" b="21590"/>
+                <wp:docPr id="41" name="Gruppieren 1"/>
+                <wp:cNvGraphicFramePr/>
+                <a:graphic xmlns:a="http://schemas.openxmlformats.org/drawingml/2006/main">
+                  <a:graphicData uri="http://schemas.microsoft.com/office/word/2010/wordprocessingGroup">
+                    <wpg:wgp>
+                      <wpg:cNvGrpSpPr/>
+                      <wpg:grpSpPr>
+                        <a:xfrm>
+                          <a:off x="0" y="0"/>
+                          <a:ext cx="5745965" cy="4093658"/>
+                          <a:chOff x="0" y="0"/>
+                          <a:chExt cx="8542171" cy="6858000"/>
+                        </a:xfrm>
+                      </wpg:grpSpPr>
+                      <pic:pic xmlns:pic="http://schemas.openxmlformats.org/drawingml/2006/picture">
+                        <pic:nvPicPr>
+                          <pic:cNvPr id="42" name="Grafik 42"/>
+                          <pic:cNvPicPr>
+                            <a:picLocks noChangeAspect="1"/>
+                          </pic:cNvPicPr>
+                        </pic:nvPicPr>
+                        <pic:blipFill>
+                          <a:blip r:embed="rId39"/>
+                          <a:stretch>
+                            <a:fillRect/>
+                          </a:stretch>
+                        </pic:blipFill>
+                        <pic:spPr>
+                          <a:xfrm>
+                            <a:off x="0" y="0"/>
+                            <a:ext cx="8542171" cy="6858000"/>
+                          </a:xfrm>
+                          <a:prstGeom prst="rect">
+                            <a:avLst/>
+                          </a:prstGeom>
+                        </pic:spPr>
+                      </pic:pic>
+                      <wps:wsp>
+                        <wps:cNvPr id="43" name="Rechteck 43"/>
+                        <wps:cNvSpPr/>
+                        <wps:spPr>
+                          <a:xfrm>
+                            <a:off x="3968417" y="1023105"/>
+                            <a:ext cx="1125416" cy="230198"/>
+                          </a:xfrm>
+                          <a:prstGeom prst="rect">
+                            <a:avLst/>
+                          </a:prstGeom>
+                          <a:solidFill>
+                            <a:srgbClr val="E7E7E7"/>
+                          </a:solidFill>
+                          <a:ln>
+                            <a:noFill/>
+                          </a:ln>
+                        </wps:spPr>
+                        <wps:style>
+                          <a:lnRef idx="2">
+                            <a:schemeClr val="accent1">
+                              <a:shade val="50000"/>
+                            </a:schemeClr>
+                          </a:lnRef>
+                          <a:fillRef idx="1">
+                            <a:schemeClr val="accent1"/>
+                          </a:fillRef>
+                          <a:effectRef idx="0">
+                            <a:schemeClr val="accent1"/>
+                          </a:effectRef>
+                          <a:fontRef idx="minor">
+                            <a:schemeClr val="lt1"/>
+                          </a:fontRef>
+                        </wps:style>
+                        <wps:bodyPr rtlCol="0" anchor="ctr"/>
+                      </wps:wsp>
+                      <wps:wsp>
+                        <wps:cNvPr id="44" name="Rechteck 44"/>
+                        <wps:cNvSpPr/>
+                        <wps:spPr>
+                          <a:xfrm>
+                            <a:off x="349182" y="2461846"/>
+                            <a:ext cx="575496" cy="4396154"/>
+                          </a:xfrm>
+                          <a:prstGeom prst="rect">
+                            <a:avLst/>
+                          </a:prstGeom>
+                        </wps:spPr>
+                        <wps:style>
+                          <a:lnRef idx="2">
+                            <a:schemeClr val="accent1">
+                              <a:shade val="50000"/>
+                            </a:schemeClr>
+                          </a:lnRef>
+                          <a:fillRef idx="1">
+                            <a:schemeClr val="accent1"/>
+                          </a:fillRef>
+                          <a:effectRef idx="0">
+                            <a:schemeClr val="accent1"/>
+                          </a:effectRef>
+                          <a:fontRef idx="minor">
+                            <a:schemeClr val="lt1"/>
+                          </a:fontRef>
+                        </wps:style>
+                        <wps:bodyPr rtlCol="0" anchor="ctr"/>
+                      </wps:wsp>
+                    </wpg:wgp>
+                  </a:graphicData>
+                </a:graphic>
+              </wp:inline>
+            </w:drawing>
+          </mc:Choice>
+          <mc:Fallback>
+            <w:pict>
+              <v:group w14:anchorId="2C24C851" id="Gruppieren 1" o:spid="_x0000_s1026" style="width:452.45pt;height:322.35pt;mso-position-horizontal-relative:char;mso-position-vertical-relative:line" coordsize="85421,68580" o:gfxdata="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">
+                <v:shape id="Grafik 42" o:spid="_x0000_s1027" type="#_x0000_t75" style="position:absolute;width:85421;height:68580;visibility:visible;mso-wrap-style:square" o:gfxdata="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">
+                  <v:imagedata r:id="rId40" o:title=""/>
+                </v:shape>
+                <v:rect id="Rechteck 43" o:spid="_x0000_s1028" style="position:absolute;left:39684;top:10231;width:11254;height:2302;visibility:visible;mso-wrap-style:square;v-text-anchor:middle" o:gfxdata="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" fillcolor="#e7e7e7" stroked="f" strokeweight="1pt"/>
+                <v:rect id="Rechteck 44" o:spid="_x0000_s1029" style="position:absolute;left:3491;top:24618;width:5755;height:43962;visibility:visible;mso-wrap-style:square;v-text-anchor:middle" o:gfxdata="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" fillcolor="#4472c4 [3204]" strokecolor="#1f3763 [1604]" strokeweight="1pt"/>
+                <w10:anchorlock/>
+              </v:group>
+            </w:pict>
+          </mc:Fallback>
+        </mc:AlternateContent>
+      </w:r>
+    </w:p>
+    <w:p>
+      <w:pPr>
+        <w:rPr>
+          <w:lang w:val="de-CH"/>
+        </w:rPr>
+      </w:pPr>
+      <w:r>
+        <w:rPr>
+          <w:lang w:val="de-CH"/>
+        </w:rPr>
+        <w:t xml:space="preserve">Note </w:t>
+      </w:r>
+      <w:proofErr w:type="spellStart"/>
+      <w:r>
+        <w:rPr>
+          <w:lang w:val="de-CH"/>
+        </w:rPr>
+        <w:t>the</w:t>
+      </w:r>
+      <w:proofErr w:type="spellEnd"/>
+      <w:r>
+        <w:rPr>
+          <w:lang w:val="de-CH"/>
+        </w:rPr>
+        <w:t xml:space="preserve"> LAN </w:t>
+      </w:r>
+      <w:proofErr w:type="spellStart"/>
+      <w:r>
+        <w:rPr>
+          <w:lang w:val="de-CH"/>
+        </w:rPr>
+        <w:t>address</w:t>
+      </w:r>
+      <w:proofErr w:type="spellEnd"/>
+      <w:r>
+        <w:rPr>
+          <w:lang w:val="de-CH"/>
+        </w:rPr>
+        <w:t>:</w:t>
+      </w:r>
+    </w:p>
+    <w:p>
+      <w:pPr>
+        <w:rPr>
+          <w:lang w:val="de-CH"/>
+        </w:rPr>
+      </w:pPr>
+      <w:r>
+        <w:rPr>
+          <w:noProof/>
+        </w:rPr>
+        <mc:AlternateContent>
+          <mc:Choice Requires="wps">
+            <w:drawing>
+              <wp:anchor distT="0" distB="0" distL="114300" distR="114300" simplePos="0" relativeHeight="251659264" behindDoc="0" locked="0" layoutInCell="1" allowOverlap="1" wp14:anchorId="43CE34BA" wp14:editId="58C9A4C0">
+                <wp:simplePos x="0" y="0"/>
+                <wp:positionH relativeFrom="column">
+                  <wp:posOffset>2574062</wp:posOffset>
+                </wp:positionH>
+                <wp:positionV relativeFrom="paragraph">
+                  <wp:posOffset>653782</wp:posOffset>
+                </wp:positionV>
+                <wp:extent cx="1115251" cy="110997"/>
+                <wp:effectExtent l="0" t="0" r="8890" b="3810"/>
+                <wp:wrapNone/>
+                <wp:docPr id="45" name="Rechteck 45"/>
+                <wp:cNvGraphicFramePr/>
+                <a:graphic xmlns:a="http://schemas.openxmlformats.org/drawingml/2006/main">
+                  <a:graphicData uri="http://schemas.microsoft.com/office/word/2010/wordprocessingShape">
+                    <wps:wsp>
+                      <wps:cNvSpPr/>
+                      <wps:spPr>
+                        <a:xfrm>
+                          <a:off x="0" y="0"/>
+                          <a:ext cx="1115251" cy="110997"/>
+                        </a:xfrm>
+                        <a:prstGeom prst="rect">
+                          <a:avLst/>
+                        </a:prstGeom>
+                        <a:solidFill>
+                          <a:schemeClr val="bg2"/>
+                        </a:solidFill>
+                        <a:ln>
+                          <a:noFill/>
+                        </a:ln>
+                      </wps:spPr>
+                      <wps:style>
+                        <a:lnRef idx="2">
+                          <a:schemeClr val="accent1">
+                            <a:shade val="50000"/>
+                          </a:schemeClr>
+                        </a:lnRef>
+                        <a:fillRef idx="1">
+                          <a:schemeClr val="accent1"/>
+                        </a:fillRef>
+                        <a:effectRef idx="0">
+                          <a:schemeClr val="accent1"/>
+                        </a:effectRef>
+                        <a:fontRef idx="minor">
+                          <a:schemeClr val="lt1"/>
+                        </a:fontRef>
+                      </wps:style>
+                      <wps:bodyPr rot="0" spcFirstLastPara="0" vertOverflow="overflow" horzOverflow="overflow" vert="horz" wrap="square" lIns="91440" tIns="45720" rIns="91440" bIns="45720" numCol="1" spcCol="0" rtlCol="0" fromWordArt="0" anchor="ctr" anchorCtr="0" forceAA="0" compatLnSpc="1">
+                        <a:prstTxWarp prst="textNoShape">
+                          <a:avLst/>
+                        </a:prstTxWarp>
+                        <a:noAutofit/>
+                      </wps:bodyPr>
+                    </wps:wsp>
+                  </a:graphicData>
+                </a:graphic>
+              </wp:anchor>
+            </w:drawing>
+          </mc:Choice>
+          <mc:Fallback>
+            <w:pict>
+              <v:rect w14:anchorId="653773A3" id="Rechteck 45" o:spid="_x0000_s1026" style="position:absolute;margin-left:202.7pt;margin-top:51.5pt;width:87.8pt;height:8.75pt;z-index:251659264;visibility:visible;mso-wrap-style:square;mso-wrap-distance-left:9pt;mso-wrap-distance-top:0;mso-wrap-distance-right:9pt;mso-wrap-distance-bottom:0;mso-position-horizontal:absolute;mso-position-horizontal-relative:text;mso-position-vertical:absolute;mso-position-vertical-relative:text;v-text-anchor:middle" o:gfxdata="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" fillcolor="#e7e6e6 [3214]" stroked="f" strokeweight="1pt"/>
+            </w:pict>
+          </mc:Fallback>
+        </mc:AlternateContent>
+      </w:r>
+      <w:r>
+        <w:rPr>
+          <w:noProof/>
+        </w:rPr>
+        <w:drawing>
+          <wp:inline distT="0" distB="0" distL="0" distR="0" wp14:anchorId="4AC24A24" wp14:editId="1AA3329A">
+            <wp:extent cx="5731510" cy="3036570"/>
+            <wp:effectExtent l="0" t="0" r="0" b="0"/>
+            <wp:docPr id="5" name="Grafik 5" descr="Ein Bild, das Text, Screenshot, Schrift, Zahl enthält.&#10;&#10;Automatisch generierte Beschreibung"/>
+            <wp:cNvGraphicFramePr>
+              <a:graphicFrameLocks xmlns:a="http://schemas.openxmlformats.org/drawingml/2006/main" noChangeAspect="1"/>
+            </wp:cNvGraphicFramePr>
+            <a:graphic xmlns:a="http://schemas.openxmlformats.org/drawingml/2006/main">
+              <a:graphicData uri="http://schemas.openxmlformats.org/drawingml/2006/picture">
+                <pic:pic xmlns:pic="http://schemas.openxmlformats.org/drawingml/2006/picture">
+                  <pic:nvPicPr>
+                    <pic:cNvPr id="5" name="Grafik 5" descr="Ein Bild, das Text, Screenshot, Schrift, Zahl enthält.&#10;&#10;Automatisch generierte Beschreibung"/>
+                    <pic:cNvPicPr/>
+                  </pic:nvPicPr>
+                  <pic:blipFill>
+                    <a:blip r:embed="rId41"/>
+                    <a:stretch>
+                      <a:fillRect/>
+                    </a:stretch>
+                  </pic:blipFill>
+                  <pic:spPr>
+                    <a:xfrm>
+                      <a:off x="0" y="0"/>
+                      <a:ext cx="5731510" cy="3036570"/>
+                    </a:xfrm>
+                    <a:prstGeom prst="rect">
+                      <a:avLst/>
+                    </a:prstGeom>
+                  </pic:spPr>
+                </pic:pic>
+              </a:graphicData>
+            </a:graphic>
+          </wp:inline>
+        </w:drawing>
+      </w:r>
+    </w:p>
+    <w:p>
+      <w:pPr>
+        <w:pStyle w:val="berschrift2"/>
+        <w:rPr>
+          <w:lang w:val="en-GB"/>
+        </w:rPr>
+      </w:pPr>
+      <w:r>
+        <w:rPr>
+          <w:lang w:val="en-GB"/>
+        </w:rPr>
+        <w:t>Setup</w:t>
       </w:r>
       <w:bookmarkEnd w:id="4"/>
     </w:p>
     <w:p>
       <w:pPr>
-        <w:pStyle w:val="berschrift2"/>
-        <w:rPr>
-          <w:lang w:val="en-GB"/>
-        </w:rPr>
-      </w:pPr>
-      <w:bookmarkStart w:id="5" w:name="_Toc146119958"/>
-      <w:r>
-        <w:rPr>
-          <w:lang w:val="en-GB"/>
-        </w:rPr>
-        <w:t>Flash</w:t>
-      </w:r>
-      <w:bookmarkEnd w:id="5"/>
-    </w:p>
-    <w:p>
-      <w:pPr>
-        <w:pStyle w:val="berschrift2"/>
-        <w:rPr>
-          <w:lang w:val="en-GB"/>
-        </w:rPr>
-      </w:pPr>
-      <w:bookmarkStart w:id="6" w:name="_Toc146119959"/>
-      <w:r>
-        <w:rPr>
-          <w:lang w:val="en-GB"/>
-        </w:rPr>
-        <w:t>Setup</w:t>
-      </w:r>
-      <w:bookmarkEnd w:id="6"/>
-    </w:p>
-    <w:p>
-      <w:pPr>
         <w:pStyle w:val="berschrift1"/>
         <w:rPr>
           <w:lang w:val="en-GB"/>
         </w:rPr>
       </w:pPr>
-      <w:bookmarkStart w:id="7" w:name="_Toc146119960"/>
+      <w:bookmarkStart w:id="5" w:name="_Toc146119960"/>
       <w:r>
         <w:rPr>
           <w:lang w:val="en-GB"/>
@@ -2792,7 +5508,7 @@
         <w:lastRenderedPageBreak/>
         <w:t>Phonebook</w:t>
       </w:r>
-      <w:bookmarkEnd w:id="7"/>
+      <w:bookmarkEnd w:id="5"/>
     </w:p>
     <w:p>
       <w:pPr>
@@ -2838,14 +5554,14 @@
           <w:lang w:val="en-GB"/>
         </w:rPr>
       </w:pPr>
-      <w:bookmarkStart w:id="8" w:name="_Toc146119961"/>
+      <w:bookmarkStart w:id="6" w:name="_Toc146119961"/>
       <w:r>
         <w:rPr>
           <w:lang w:val="en-GB"/>
         </w:rPr>
         <w:t>Principle of operation</w:t>
       </w:r>
-      <w:bookmarkEnd w:id="8"/>
+      <w:bookmarkEnd w:id="6"/>
     </w:p>
     <w:p>
       <w:pPr>
@@ -2932,7 +5648,7 @@
         </w:rPr>
         <w:t xml:space="preserve"> Swiss AREDN phonebook (SOP) is on Google: </w:t>
       </w:r>
-      <w:hyperlink r:id="rId20" w:history="1">
+      <w:hyperlink r:id="rId42" w:history="1">
         <w:r>
           <w:rPr>
             <w:rStyle w:val="Hyperlink"/>
@@ -3065,7 +5781,7 @@
         </w:rPr>
         <w:t xml:space="preserve"> like </w:t>
       </w:r>
-      <w:hyperlink r:id="rId21" w:history="1">
+      <w:hyperlink r:id="rId43" w:history="1">
         <w:r>
           <w:rPr>
             <w:rStyle w:val="Hyperlink"/>
@@ -3244,14 +5960,14 @@
           <w:lang w:val="en-GB"/>
         </w:rPr>
       </w:pPr>
-      <w:bookmarkStart w:id="9" w:name="_Toc146119962"/>
+      <w:bookmarkStart w:id="7" w:name="_Toc146119962"/>
       <w:r>
         <w:rPr>
           <w:lang w:val="en-GB"/>
         </w:rPr>
         <w:t>Installation</w:t>
       </w:r>
-      <w:bookmarkEnd w:id="9"/>
+      <w:bookmarkEnd w:id="7"/>
     </w:p>
     <w:p>
       <w:pPr>
@@ -3363,7 +6079,7 @@
                     <pic:cNvPicPr/>
                   </pic:nvPicPr>
                   <pic:blipFill>
-                    <a:blip r:embed="rId22"/>
+                    <a:blip r:embed="rId44"/>
                     <a:stretch>
                       <a:fillRect/>
                     </a:stretch>
@@ -3423,7 +6139,7 @@
                     <pic:cNvPicPr/>
                   </pic:nvPicPr>
                   <pic:blipFill>
-                    <a:blip r:embed="rId23"/>
+                    <a:blip r:embed="rId45"/>
                     <a:stretch>
                       <a:fillRect/>
                     </a:stretch>
@@ -3592,7 +6308,7 @@
                     <pic:cNvPicPr/>
                   </pic:nvPicPr>
                   <pic:blipFill>
-                    <a:blip r:embed="rId24"/>
+                    <a:blip r:embed="rId46"/>
                     <a:stretch>
                       <a:fillRect/>
                     </a:stretch>
@@ -4083,6 +6799,232 @@
 <file path=word/numbering.xml><?xml version="1.0" encoding="utf-8"?>
 <w:numbering xmlns:wpc="http://schemas.microsoft.com/office/word/2010/wordprocessingCanvas" xmlns:cx="http://schemas.microsoft.com/office/drawing/2014/chartex" xmlns:cx1="http://schemas.microsoft.com/office/drawing/2015/9/8/chartex" xmlns:cx2="http://schemas.microsoft.com/office/drawing/2015/10/21/chartex" xmlns:cx3="http://schemas.microsoft.com/office/drawing/2016/5/9/chartex" xmlns:cx4="http://schemas.microsoft.com/office/drawing/2016/5/10/chartex" xmlns:cx5="http://schemas.microsoft.com/office/drawing/2016/5/11/chartex" xmlns:cx6="http://schemas.microsoft.com/office/drawing/2016/5/12/chartex" xmlns:cx7="http://schemas.microsoft.com/office/drawing/2016/5/13/chartex" xmlns:cx8="http://schemas.microsoft.com/office/drawing/2016/5/14/chartex" xmlns:mc="http://schemas.openxmlformats.org/markup-compatibility/2006" xmlns:aink="http://schemas.microsoft.com/office/drawing/2016/ink" xmlns:am3d="http://schemas.microsoft.com/office/drawing/2017/model3d" xmlns:o="urn:schemas-microsoft-com:office:office" xmlns:oel="http://schemas.microsoft.com/office/2019/extlst" xmlns:r="http://schemas.openxmlformats.org/officeDocument/2006/relationships" xmlns:m="http://schemas.openxmlformats.org/officeDocument/2006/math" xmlns:v="urn:schemas-microsoft-com:vml" xmlns:wp14="http://schemas.microsoft.com/office/word/2010/wordprocessingDrawing" xmlns:wp="http://schemas.openxmlformats.org/drawingml/2006/wordprocessingDrawing" xmlns:w10="urn:schemas-microsoft-com:office:word" xmlns:w="http://schemas.openxmlformats.org/wordprocessingml/2006/main" xmlns:w14="http://schemas.microsoft.com/office/word/2010/wordml" xmlns:w15="http://schemas.microsoft.com/office/word/2012/wordml" xmlns:w16cex="http://schemas.microsoft.com/office/word/2018/wordml/cex" xmlns:w16cid="http://schemas.microsoft.com/office/word/2016/wordml/cid" xmlns:w16="http://schemas.microsoft.com/office/word/2018/wordml" xmlns:w16sdtdh="http://schemas.microsoft.com/office/word/2020/wordml/sdtdatahash" xmlns:w16se="http://schemas.microsoft.com/office/word/2015/wordml/symex" xmlns:wpg="http://schemas.microsoft.com/office/word/2010/wordprocessingGroup" xmlns:wpi="http://schemas.microsoft.com/office/word/2010/wordprocessingInk" xmlns:wne="http://schemas.microsoft.com/office/word/2006/wordml" xmlns:wps="http://schemas.microsoft.com/office/word/2010/wordprocessingShape" mc:Ignorable="w14 w15 w16se w16cid w16 w16cex w16sdtdh wp14">
   <w:abstractNum w:abstractNumId="0" w15:restartNumberingAfterBreak="0">
+    <w:nsid w:val="23094EF8"/>
+    <w:multiLevelType w:val="hybridMultilevel"/>
+    <w:tmpl w:val="9ACC00AE"/>
+    <w:lvl w:ilvl="0" w:tplc="03DC51F0">
+      <w:start w:val="1"/>
+      <w:numFmt w:val="bullet"/>
+      <w:lvlText w:val="-"/>
+      <w:lvlJc w:val="left"/>
+      <w:pPr>
+        <w:ind w:left="720" w:hanging="360"/>
+      </w:pPr>
+      <w:rPr>
+        <w:rFonts w:ascii="Calibri" w:eastAsiaTheme="minorHAnsi" w:hAnsi="Calibri" w:cs="Calibri" w:hint="default"/>
+      </w:rPr>
+    </w:lvl>
+    <w:lvl w:ilvl="1" w:tplc="04090003" w:tentative="1">
+      <w:start w:val="1"/>
+      <w:numFmt w:val="bullet"/>
+      <w:lvlText w:val="o"/>
+      <w:lvlJc w:val="left"/>
+      <w:pPr>
+        <w:ind w:left="1440" w:hanging="360"/>
+      </w:pPr>
+      <w:rPr>
+        <w:rFonts w:ascii="Courier New" w:hAnsi="Courier New" w:cs="Courier New" w:hint="default"/>
+      </w:rPr>
+    </w:lvl>
+    <w:lvl w:ilvl="2" w:tplc="04090005" w:tentative="1">
+      <w:start w:val="1"/>
+      <w:numFmt w:val="bullet"/>
+      <w:lvlText w:val=""/>
+      <w:lvlJc w:val="left"/>
+      <w:pPr>
+        <w:ind w:left="2160" w:hanging="360"/>
+      </w:pPr>
+      <w:rPr>
+        <w:rFonts w:ascii="Wingdings" w:hAnsi="Wingdings" w:hint="default"/>
+      </w:rPr>
+    </w:lvl>
+    <w:lvl w:ilvl="3" w:tplc="04090001" w:tentative="1">
+      <w:start w:val="1"/>
+      <w:numFmt w:val="bullet"/>
+      <w:lvlText w:val=""/>
+      <w:lvlJc w:val="left"/>
+      <w:pPr>
+        <w:ind w:left="2880" w:hanging="360"/>
+      </w:pPr>
+      <w:rPr>
+        <w:rFonts w:ascii="Symbol" w:hAnsi="Symbol" w:hint="default"/>
+      </w:rPr>
+    </w:lvl>
+    <w:lvl w:ilvl="4" w:tplc="04090003" w:tentative="1">
+      <w:start w:val="1"/>
+      <w:numFmt w:val="bullet"/>
+      <w:lvlText w:val="o"/>
+      <w:lvlJc w:val="left"/>
+      <w:pPr>
+        <w:ind w:left="3600" w:hanging="360"/>
+      </w:pPr>
+      <w:rPr>
+        <w:rFonts w:ascii="Courier New" w:hAnsi="Courier New" w:cs="Courier New" w:hint="default"/>
+      </w:rPr>
+    </w:lvl>
+    <w:lvl w:ilvl="5" w:tplc="04090005" w:tentative="1">
+      <w:start w:val="1"/>
+      <w:numFmt w:val="bullet"/>
+      <w:lvlText w:val=""/>
+      <w:lvlJc w:val="left"/>
+      <w:pPr>
+        <w:ind w:left="4320" w:hanging="360"/>
+      </w:pPr>
+      <w:rPr>
+        <w:rFonts w:ascii="Wingdings" w:hAnsi="Wingdings" w:hint="default"/>
+      </w:rPr>
+    </w:lvl>
+    <w:lvl w:ilvl="6" w:tplc="04090001" w:tentative="1">
+      <w:start w:val="1"/>
+      <w:numFmt w:val="bullet"/>
+      <w:lvlText w:val=""/>
+      <w:lvlJc w:val="left"/>
+      <w:pPr>
+        <w:ind w:left="5040" w:hanging="360"/>
+      </w:pPr>
+      <w:rPr>
+        <w:rFonts w:ascii="Symbol" w:hAnsi="Symbol" w:hint="default"/>
+      </w:rPr>
+    </w:lvl>
+    <w:lvl w:ilvl="7" w:tplc="04090003" w:tentative="1">
+      <w:start w:val="1"/>
+      <w:numFmt w:val="bullet"/>
+      <w:lvlText w:val="o"/>
+      <w:lvlJc w:val="left"/>
+      <w:pPr>
+        <w:ind w:left="5760" w:hanging="360"/>
+      </w:pPr>
+      <w:rPr>
+        <w:rFonts w:ascii="Courier New" w:hAnsi="Courier New" w:cs="Courier New" w:hint="default"/>
+      </w:rPr>
+    </w:lvl>
+    <w:lvl w:ilvl="8" w:tplc="04090005" w:tentative="1">
+      <w:start w:val="1"/>
+      <w:numFmt w:val="bullet"/>
+      <w:lvlText w:val=""/>
+      <w:lvlJc w:val="left"/>
+      <w:pPr>
+        <w:ind w:left="6480" w:hanging="360"/>
+      </w:pPr>
+      <w:rPr>
+        <w:rFonts w:ascii="Wingdings" w:hAnsi="Wingdings" w:hint="default"/>
+      </w:rPr>
+    </w:lvl>
+  </w:abstractNum>
+  <w:abstractNum w:abstractNumId="1" w15:restartNumberingAfterBreak="0">
+    <w:nsid w:val="4F194A18"/>
+    <w:multiLevelType w:val="hybridMultilevel"/>
+    <w:tmpl w:val="9B3CE66A"/>
+    <w:lvl w:ilvl="0" w:tplc="03DC51F0">
+      <w:start w:val="1"/>
+      <w:numFmt w:val="bullet"/>
+      <w:lvlText w:val="-"/>
+      <w:lvlJc w:val="left"/>
+      <w:pPr>
+        <w:ind w:left="720" w:hanging="360"/>
+      </w:pPr>
+      <w:rPr>
+        <w:rFonts w:ascii="Calibri" w:eastAsiaTheme="minorHAnsi" w:hAnsi="Calibri" w:cs="Calibri" w:hint="default"/>
+      </w:rPr>
+    </w:lvl>
+    <w:lvl w:ilvl="1" w:tplc="04090003" w:tentative="1">
+      <w:start w:val="1"/>
+      <w:numFmt w:val="bullet"/>
+      <w:lvlText w:val="o"/>
+      <w:lvlJc w:val="left"/>
+      <w:pPr>
+        <w:ind w:left="1440" w:hanging="360"/>
+      </w:pPr>
+      <w:rPr>
+        <w:rFonts w:ascii="Courier New" w:hAnsi="Courier New" w:cs="Courier New" w:hint="default"/>
+      </w:rPr>
+    </w:lvl>
+    <w:lvl w:ilvl="2" w:tplc="04090005" w:tentative="1">
+      <w:start w:val="1"/>
+      <w:numFmt w:val="bullet"/>
+      <w:lvlText w:val=""/>
+      <w:lvlJc w:val="left"/>
+      <w:pPr>
+        <w:ind w:left="2160" w:hanging="360"/>
+      </w:pPr>
+      <w:rPr>
+        <w:rFonts w:ascii="Wingdings" w:hAnsi="Wingdings" w:hint="default"/>
+      </w:rPr>
+    </w:lvl>
+    <w:lvl w:ilvl="3" w:tplc="04090001" w:tentative="1">
+      <w:start w:val="1"/>
+      <w:numFmt w:val="bullet"/>
+      <w:lvlText w:val=""/>
+      <w:lvlJc w:val="left"/>
+      <w:pPr>
+        <w:ind w:left="2880" w:hanging="360"/>
+      </w:pPr>
+      <w:rPr>
+        <w:rFonts w:ascii="Symbol" w:hAnsi="Symbol" w:hint="default"/>
+      </w:rPr>
+    </w:lvl>
+    <w:lvl w:ilvl="4" w:tplc="04090003" w:tentative="1">
+      <w:start w:val="1"/>
+      <w:numFmt w:val="bullet"/>
+      <w:lvlText w:val="o"/>
+      <w:lvlJc w:val="left"/>
+      <w:pPr>
+        <w:ind w:left="3600" w:hanging="360"/>
+      </w:pPr>
+      <w:rPr>
+        <w:rFonts w:ascii="Courier New" w:hAnsi="Courier New" w:cs="Courier New" w:hint="default"/>
+      </w:rPr>
+    </w:lvl>
+    <w:lvl w:ilvl="5" w:tplc="04090005" w:tentative="1">
+      <w:start w:val="1"/>
+      <w:numFmt w:val="bullet"/>
+      <w:lvlText w:val=""/>
+      <w:lvlJc w:val="left"/>
+      <w:pPr>
+        <w:ind w:left="4320" w:hanging="360"/>
+      </w:pPr>
+      <w:rPr>
+        <w:rFonts w:ascii="Wingdings" w:hAnsi="Wingdings" w:hint="default"/>
+      </w:rPr>
+    </w:lvl>
+    <w:lvl w:ilvl="6" w:tplc="04090001" w:tentative="1">
+      <w:start w:val="1"/>
+      <w:numFmt w:val="bullet"/>
+      <w:lvlText w:val=""/>
+      <w:lvlJc w:val="left"/>
+      <w:pPr>
+        <w:ind w:left="5040" w:hanging="360"/>
+      </w:pPr>
+      <w:rPr>
+        <w:rFonts w:ascii="Symbol" w:hAnsi="Symbol" w:hint="default"/>
+      </w:rPr>
+    </w:lvl>
+    <w:lvl w:ilvl="7" w:tplc="04090003" w:tentative="1">
+      <w:start w:val="1"/>
+      <w:numFmt w:val="bullet"/>
+      <w:lvlText w:val="o"/>
+      <w:lvlJc w:val="left"/>
+      <w:pPr>
+        <w:ind w:left="5760" w:hanging="360"/>
+      </w:pPr>
+      <w:rPr>
+        <w:rFonts w:ascii="Courier New" w:hAnsi="Courier New" w:cs="Courier New" w:hint="default"/>
+      </w:rPr>
+    </w:lvl>
+    <w:lvl w:ilvl="8" w:tplc="04090005" w:tentative="1">
+      <w:start w:val="1"/>
+      <w:numFmt w:val="bullet"/>
+      <w:lvlText w:val=""/>
+      <w:lvlJc w:val="left"/>
+      <w:pPr>
+        <w:ind w:left="6480" w:hanging="360"/>
+      </w:pPr>
+      <w:rPr>
+        <w:rFonts w:ascii="Wingdings" w:hAnsi="Wingdings" w:hint="default"/>
+      </w:rPr>
+    </w:lvl>
+  </w:abstractNum>
+  <w:abstractNum w:abstractNumId="2" w15:restartNumberingAfterBreak="0">
     <w:nsid w:val="5A036AF1"/>
     <w:multiLevelType w:val="hybridMultilevel"/>
     <w:tmpl w:val="6A6C488C"/>
@@ -4170,6 +7112,12 @@
     </w:lvl>
   </w:abstractNum>
   <w:num w:numId="1" w16cid:durableId="669628">
+    <w:abstractNumId w:val="2"/>
+  </w:num>
+  <w:num w:numId="2" w16cid:durableId="1292058329">
+    <w:abstractNumId w:val="1"/>
+  </w:num>
+  <w:num w:numId="3" w16cid:durableId="553081659">
     <w:abstractNumId w:val="0"/>
   </w:num>
 </w:numbering>

</xml_diff>